<commit_message>
Ревью feature_team_primer_ru.docx и index.html
</commit_message>
<xml_diff>
--- a/ru/feature_team_primer_ru.docx
+++ b/ru/feature_team_primer_ru.docx
@@ -157,6 +157,7 @@
         </w:rPr>
         <w:t xml:space="preserve"> </w:t>
       </w:r>
+      <w:proofErr w:type="spellStart"/>
       <w:r>
         <w:rPr>
           <w:sz w:val="20"/>
@@ -164,6 +165,7 @@
         </w:rPr>
         <w:t>Водди</w:t>
       </w:r>
+      <w:proofErr w:type="spellEnd"/>
       <w:r>
         <w:rPr>
           <w:sz w:val="20"/>
@@ -645,8 +647,26 @@
           <w:i/>
           <w:iCs/>
         </w:rPr>
-        <w:t>найтв</w:t>
-      </w:r>
+        <w:t>найт</w:t>
+      </w:r>
+      <w:ins w:id="0" w:author="Пользователь" w:date="2020-11-02T11:09:00Z">
+        <w:r>
+          <w:rPr>
+            <w:i/>
+            <w:iCs/>
+          </w:rPr>
+          <w:t>и</w:t>
+        </w:r>
+      </w:ins>
+      <w:del w:id="1" w:author="Пользователь" w:date="2020-11-02T11:09:00Z">
+        <w:r>
+          <w:rPr>
+            <w:i/>
+            <w:iCs/>
+          </w:rPr>
+          <w:delText>в</w:delText>
+        </w:r>
+      </w:del>
       <w:r>
         <w:rPr>
           <w:i/>
@@ -974,7 +994,7 @@
                 <v:stroke joinstyle="miter"/>
                 <v:path gradientshapeok="t" o:connecttype="rect"/>
               </v:shapetype>
-              <v:shape id="officeArt object" o:spid="_x0000_s1026" type="#_x0000_t202" style="position:absolute;left:0;text-align:left;margin-left:0;margin-top:377.55pt;width:200pt;height:22pt;z-index:251660288;visibility:visible;mso-wrap-style:square;mso-wrap-distance-left:12pt;mso-wrap-distance-top:12pt;mso-wrap-distance-right:12pt;mso-wrap-distance-bottom:12pt;mso-position-horizontal:left;mso-position-horizontal-relative:margin;mso-position-vertical:absolute;mso-position-vertical-relative:page;v-text-anchor:top" o:gfxdata="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" filled="f" stroked="f" strokeweight="1pt">
+              <v:shape id="officeArt object" o:spid="_x0000_s1026" type="#_x0000_t202" style="position:absolute;left:0;text-align:left;margin-left:0;margin-top:377.55pt;width:200pt;height:22pt;z-index:251660288;visibility:visible;mso-wrap-style:square;mso-wrap-distance-left:12pt;mso-wrap-distance-top:12pt;mso-wrap-distance-right:12pt;mso-wrap-distance-bottom:12pt;mso-position-horizontal:left;mso-position-horizontal-relative:margin;mso-position-vertical:absolute;mso-position-vertical-relative:page;v-text-anchor:top" o:gfxdata="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" filled="f" stroked="f" strokeweight="1pt">
                 <v:stroke miterlimit="4"/>
                 <v:textbox inset="0,0,0,0">
                   <w:txbxContent>
@@ -1036,6 +1056,9 @@
         <w:pStyle w:val="FreeForm"/>
         <w:spacing w:before="200" w:after="200" w:line="240" w:lineRule="atLeast"/>
         <w:jc w:val="both"/>
+        <w:rPr>
+          <w:del w:id="4" w:author="Пользователь" w:date="2020-11-02T11:30:00Z"/>
+        </w:rPr>
       </w:pPr>
     </w:p>
     <w:p>
@@ -1045,8 +1068,15 @@
         <w:jc w:val="both"/>
       </w:pPr>
       <w:r>
-        <w:lastRenderedPageBreak/>
-        <w:t>Характерные черты фиче-команды перечислены ниже:</w:t>
+        <w:t xml:space="preserve">Характерные черты </w:t>
+      </w:r>
+      <w:proofErr w:type="spellStart"/>
+      <w:r>
+        <w:t>фиче</w:t>
+      </w:r>
+      <w:proofErr w:type="spellEnd"/>
+      <w:r>
+        <w:t>-команды перечислены ниже:</w:t>
       </w:r>
     </w:p>
     <w:tbl>
@@ -1175,6 +1205,7 @@
               </w:rPr>
               <w:t xml:space="preserve">долгоживущая — команда остаётся вместе, чтобы они могли ‘созреть’ для достижения высокой производительности; со временем они приобретают новые </w:t>
             </w:r>
+            <w:commentRangeStart w:id="5"/>
             <w:r>
               <w:rPr>
                 <w:rFonts w:ascii="Helvetica" w:eastAsia="Helvetica" w:hAnsi="Helvetica" w:cs="Helvetica"/>
@@ -1187,6 +1218,13 @@
                 </w14:textOutline>
               </w:rPr>
               <w:t>черты</w:t>
+            </w:r>
+            <w:commentRangeEnd w:id="5"/>
+            <w:r>
+              <w:rPr>
+                <w:rStyle w:val="CommentReference"/>
+              </w:rPr>
+              <w:commentReference w:id="5"/>
             </w:r>
           </w:p>
           <w:p>
@@ -1479,19 +1517,20 @@
         <w:rPr>
           <w:noProof/>
         </w:rPr>
+        <w:lastRenderedPageBreak/>
         <mc:AlternateContent>
           <mc:Choice Requires="wps">
             <w:drawing>
-              <wp:anchor distT="152400" distB="152400" distL="152400" distR="152400" simplePos="0" relativeHeight="251661312" behindDoc="0" locked="0" layoutInCell="1" allowOverlap="1" wp14:anchorId="69E5048A" wp14:editId="178EE732">
+              <wp:anchor distT="152400" distB="152400" distL="152400" distR="152400" simplePos="0" relativeHeight="251661312" behindDoc="0" locked="0" layoutInCell="1" allowOverlap="1" wp14:anchorId="69E5048A" wp14:editId="586A9D1E">
                 <wp:simplePos x="0" y="0"/>
                 <wp:positionH relativeFrom="margin">
-                  <wp:align>left</wp:align>
+                  <wp:posOffset>3175</wp:posOffset>
                 </wp:positionH>
                 <wp:positionV relativeFrom="page">
-                  <wp:posOffset>7892583</wp:posOffset>
+                  <wp:posOffset>7596505</wp:posOffset>
                 </wp:positionV>
-                <wp:extent cx="5865963" cy="1518249"/>
-                <wp:effectExtent l="0" t="0" r="20955" b="25400"/>
+                <wp:extent cx="5865495" cy="1808480"/>
+                <wp:effectExtent l="0" t="0" r="14605" b="7620"/>
                 <wp:wrapTopAndBottom distT="152400" distB="152400"/>
                 <wp:docPr id="1073741827" name="officeArt object"/>
                 <wp:cNvGraphicFramePr/>
@@ -1502,7 +1541,7 @@
                       <wps:spPr>
                         <a:xfrm>
                           <a:off x="0" y="0"/>
-                          <a:ext cx="5865963" cy="1518249"/>
+                          <a:ext cx="5865495" cy="1808480"/>
                         </a:xfrm>
                         <a:prstGeom prst="rect">
                           <a:avLst/>
@@ -1526,10 +1565,7 @@
                               <w:jc w:val="center"/>
                             </w:pPr>
                             <w:r>
-                              <w:t xml:space="preserve">Организация, </w:t>
-                            </w:r>
-                            <w:r>
-                              <w:t>состоящая из фиче-команд, использует преимущества в скорости от специализации, если требования покрываются навыками команд.</w:t>
+                              <w:t>Организация, состоящая из фиче-команд, использует преимущества в скорости от специализации, если требования покрываются навыками команд.</w:t>
                             </w:r>
                           </w:p>
                           <w:p>
@@ -1548,8 +1584,13 @@
                               <w:spacing w:after="240"/>
                               <w:jc w:val="center"/>
                             </w:pPr>
+                            <w:proofErr w:type="spellStart"/>
                             <w:r>
-                              <w:t>Фиче-команды сочетают в себе специализацию и гибкос</w:t>
+                              <w:t>Фиче</w:t>
+                            </w:r>
+                            <w:proofErr w:type="spellEnd"/>
+                            <w:r>
+                              <w:t>-команды сочетают в себе специализацию и гибкос</w:t>
                             </w:r>
                             <w:r>
                               <w:t>ть.</w:t>
@@ -1574,7 +1615,7 @@
           </mc:Choice>
           <mc:Fallback>
             <w:pict>
-              <v:shape w14:anchorId="69E5048A" id="_x0000_s1027" type="#_x0000_t202" style="position:absolute;margin-left:0;margin-top:621.45pt;width:461.9pt;height:119.55pt;z-index:251661312;visibility:visible;mso-wrap-style:square;mso-width-percent:0;mso-height-percent:0;mso-wrap-distance-left:12pt;mso-wrap-distance-top:12pt;mso-wrap-distance-right:12pt;mso-wrap-distance-bottom:12pt;mso-position-horizontal:left;mso-position-horizontal-relative:margin;mso-position-vertical:absolute;mso-position-vertical-relative:page;mso-width-percent:0;mso-height-percent:0;mso-width-relative:margin;mso-height-relative:margin;v-text-anchor:middle" o:gfxdata="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" filled="f" strokeweight="1pt">
+              <v:shape w14:anchorId="69E5048A" id="_x0000_s1027" type="#_x0000_t202" style="position:absolute;margin-left:.25pt;margin-top:598.15pt;width:461.85pt;height:142.4pt;z-index:251661312;visibility:visible;mso-wrap-style:square;mso-width-percent:0;mso-height-percent:0;mso-wrap-distance-left:12pt;mso-wrap-distance-top:12pt;mso-wrap-distance-right:12pt;mso-wrap-distance-bottom:12pt;mso-position-horizontal:absolute;mso-position-horizontal-relative:margin;mso-position-vertical:absolute;mso-position-vertical-relative:page;mso-width-percent:0;mso-height-percent:0;mso-width-relative:margin;mso-height-relative:margin;v-text-anchor:middle" o:gfxdata="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" filled="f" strokeweight="1pt">
                 <v:stroke miterlimit="4"/>
                 <v:textbox inset="11pt,11pt,11pt,11pt">
                   <w:txbxContent>
@@ -1604,8 +1645,13 @@
                         <w:spacing w:after="240"/>
                         <w:jc w:val="center"/>
                       </w:pPr>
+                      <w:proofErr w:type="spellStart"/>
                       <w:r>
-                        <w:t>Фиче-команды сочетают в себе специализацию и гибкос</w:t>
+                        <w:t>Фиче</w:t>
+                      </w:r>
+                      <w:proofErr w:type="spellEnd"/>
+                      <w:r>
+                        <w:t>-команды сочетают в себе специализацию и гибкос</w:t>
                       </w:r>
                       <w:r>
                         <w:t>ть.</w:t>
@@ -1644,6 +1690,7 @@
         <w:pStyle w:val="FreeForm"/>
         <w:spacing w:before="200" w:after="200" w:line="280" w:lineRule="atLeast"/>
       </w:pPr>
+      <w:commentRangeStart w:id="6"/>
       <w:r>
         <w:rPr>
           <w:noProof/>
@@ -1718,13 +1765,23 @@
                               </w:rPr>
                               <w:t xml:space="preserve"> 1. </w:t>
                             </w:r>
+                            <w:proofErr w:type="spellStart"/>
                             <w:r>
                               <w:rPr>
                                 <w:rFonts w:ascii="Helvetica Light" w:hAnsi="Helvetica Light"/>
                                 <w:i/>
                                 <w:iCs/>
                               </w:rPr>
-                              <w:t>Фиче-команд</w:t>
+                              <w:t>Фиче</w:t>
+                            </w:r>
+                            <w:proofErr w:type="spellEnd"/>
+                            <w:r>
+                              <w:rPr>
+                                <w:rFonts w:ascii="Helvetica Light" w:hAnsi="Helvetica Light"/>
+                                <w:i/>
+                                <w:iCs/>
+                              </w:rPr>
+                              <w:t>-команд</w:t>
                             </w:r>
                             <w:r>
                               <w:rPr>
@@ -1758,6 +1815,7 @@
                               </w:rPr>
                               <w:t xml:space="preserve"> </w:t>
                             </w:r>
+                            <w:proofErr w:type="spellStart"/>
                             <w:r>
                               <w:rPr>
                                 <w:rFonts w:ascii="Helvetica Light" w:hAnsi="Helvetica Light"/>
@@ -1782,6 +1840,7 @@
                               </w:rPr>
                               <w:t>ых</w:t>
                             </w:r>
+                            <w:proofErr w:type="spellEnd"/>
                             <w:r>
                               <w:rPr>
                                 <w:rFonts w:ascii="Helvetica Light" w:hAnsi="Helvetica Light"/>
@@ -1810,11 +1869,7 @@
           </mc:Choice>
           <mc:Fallback>
             <w:pict>
-              <v:shapetype w14:anchorId="2A8A6295" id="_x0000_t202" coordsize="21600,21600" o:spt="202" path="m,l,21600r21600,l21600,xe">
-                <v:stroke joinstyle="miter"/>
-                <v:path gradientshapeok="t" o:connecttype="rect"/>
-              </v:shapetype>
-              <v:shape id="_x0000_s1028" type="#_x0000_t202" style="position:absolute;margin-left:0;margin-top:95.3pt;width:441.5pt;height:17pt;z-index:251663360;visibility:visible;mso-wrap-style:square;mso-width-percent:0;mso-height-percent:0;mso-wrap-distance-left:3pt;mso-wrap-distance-top:3pt;mso-wrap-distance-right:3pt;mso-wrap-distance-bottom:3pt;mso-position-horizontal:left;mso-position-horizontal-relative:margin;mso-position-vertical:absolute;mso-position-vertical-relative:page;mso-width-percent:0;mso-height-percent:0;mso-width-relative:margin;mso-height-relative:margin;v-text-anchor:top" o:gfxdata="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" filled="f" stroked="f" strokeweight="1pt">
+              <v:shape w14:anchorId="2A8A6295" id="_x0000_s1028" type="#_x0000_t202" style="position:absolute;margin-left:0;margin-top:95.3pt;width:441.5pt;height:17pt;z-index:251663360;visibility:visible;mso-wrap-style:square;mso-width-percent:0;mso-height-percent:0;mso-wrap-distance-left:3pt;mso-wrap-distance-top:3pt;mso-wrap-distance-right:3pt;mso-wrap-distance-bottom:3pt;mso-position-horizontal:left;mso-position-horizontal-relative:margin;mso-position-vertical:absolute;mso-position-vertical-relative:page;mso-width-percent:0;mso-height-percent:0;mso-width-relative:margin;mso-height-relative:margin;v-text-anchor:top" o:gfxdata="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" filled="f" stroked="f" strokeweight="1pt">
                 <v:stroke miterlimit="4"/>
                 <v:textbox inset="0,0,0,0">
                   <w:txbxContent>
@@ -1849,13 +1904,23 @@
                         </w:rPr>
                         <w:t xml:space="preserve"> 1. </w:t>
                       </w:r>
+                      <w:proofErr w:type="spellStart"/>
                       <w:r>
                         <w:rPr>
                           <w:rFonts w:ascii="Helvetica Light" w:hAnsi="Helvetica Light"/>
                           <w:i/>
                           <w:iCs/>
                         </w:rPr>
-                        <w:t>Фиче-команд</w:t>
+                        <w:t>Фиче</w:t>
+                      </w:r>
+                      <w:proofErr w:type="spellEnd"/>
+                      <w:r>
+                        <w:rPr>
+                          <w:rFonts w:ascii="Helvetica Light" w:hAnsi="Helvetica Light"/>
+                          <w:i/>
+                          <w:iCs/>
+                        </w:rPr>
+                        <w:t>-команд</w:t>
                       </w:r>
                       <w:r>
                         <w:rPr>
@@ -1889,6 +1954,7 @@
                         </w:rPr>
                         <w:t xml:space="preserve"> </w:t>
                       </w:r>
+                      <w:proofErr w:type="spellStart"/>
                       <w:r>
                         <w:rPr>
                           <w:rFonts w:ascii="Helvetica Light" w:hAnsi="Helvetica Light"/>
@@ -1913,6 +1979,7 @@
                         </w:rPr>
                         <w:t>ых</w:t>
                       </w:r>
+                      <w:proofErr w:type="spellEnd"/>
                       <w:r>
                         <w:rPr>
                           <w:rFonts w:ascii="Helvetica Light" w:hAnsi="Helvetica Light"/>
@@ -1929,6 +1996,21 @@
             </w:pict>
           </mc:Fallback>
         </mc:AlternateContent>
+      </w:r>
+      <w:commentRangeEnd w:id="6"/>
+      <w:r>
+        <w:rPr>
+          <w:rStyle w:val="CommentReference"/>
+          <w:rFonts w:ascii="Times New Roman" w:eastAsia="Arial Unicode MS" w:hAnsi="Times New Roman" w:cs="Times New Roman"/>
+          <w:color w:val="auto"/>
+          <w:lang w:val="en-US" w:eastAsia="en-US"/>
+          <w14:textOutline w14:w="0" w14:cap="rnd" w14:cmpd="sng" w14:algn="ctr">
+            <w14:noFill/>
+            <w14:prstDash w14:val="solid"/>
+            <w14:bevel/>
+          </w14:textOutline>
+        </w:rPr>
+        <w:commentReference w:id="6"/>
       </w:r>
     </w:p>
     <w:tbl>
@@ -2084,7 +2166,16 @@
                 <w:sz w:val="22"/>
                 <w:szCs w:val="22"/>
               </w:rPr>
-              <w:t>оптимизирована для поставки максимальной клиентской ценности</w:t>
+              <w:t xml:space="preserve">оптимизирована для поставки максимальной клиентской </w:t>
+            </w:r>
+            <w:commentRangeStart w:id="7"/>
+            <w:proofErr w:type="spellStart"/>
+            <w:r>
+              <w:rPr>
+                <w:sz w:val="22"/>
+                <w:szCs w:val="22"/>
+              </w:rPr>
+              <w:t>ценности</w:t>
             </w:r>
             <w:r>
               <w:rPr>
@@ -2093,6 +2184,22 @@
                 <w:vertAlign w:val="superscript"/>
               </w:rPr>
               <w:t>А</w:t>
+            </w:r>
+            <w:commentRangeEnd w:id="7"/>
+            <w:proofErr w:type="spellEnd"/>
+            <w:r>
+              <w:rPr>
+                <w:rStyle w:val="CommentReference"/>
+                <w:rFonts w:ascii="Times New Roman" w:eastAsia="Arial Unicode MS" w:hAnsi="Times New Roman" w:cs="Times New Roman"/>
+                <w:color w:val="auto"/>
+                <w:lang w:val="en-US" w:eastAsia="en-US"/>
+                <w14:textOutline w14:w="0" w14:cap="rnd" w14:cmpd="sng" w14:algn="ctr">
+                  <w14:noFill/>
+                  <w14:prstDash w14:val="solid"/>
+                  <w14:bevel/>
+                </w14:textOutline>
+              </w:rPr>
+              <w:commentReference w:id="7"/>
             </w:r>
           </w:p>
         </w:tc>
@@ -2383,7 +2490,15 @@
                 <w:sz w:val="22"/>
                 <w:szCs w:val="22"/>
               </w:rPr>
-              <w:t>‘современный’ подход организации команд</w:t>
+              <w:t xml:space="preserve">‘современный’ подход организации </w:t>
+            </w:r>
+            <w:proofErr w:type="spellStart"/>
+            <w:r>
+              <w:rPr>
+                <w:sz w:val="22"/>
+                <w:szCs w:val="22"/>
+              </w:rPr>
+              <w:t>команд</w:t>
             </w:r>
             <w:r>
               <w:rPr>
@@ -2393,6 +2508,7 @@
               </w:rPr>
               <w:t>Б</w:t>
             </w:r>
+            <w:proofErr w:type="spellEnd"/>
             <w:r>
               <w:rPr>
                 <w:sz w:val="22"/>
@@ -3037,12 +3153,35 @@
                 <w:szCs w:val="22"/>
               </w:rPr>
             </w:pPr>
+            <w:commentRangeStart w:id="8"/>
             <w:r>
               <w:rPr>
                 <w:sz w:val="22"/>
                 <w:szCs w:val="22"/>
               </w:rPr>
-              <w:t>выражается в ‘каскадной’ разработке</w:t>
+              <w:t xml:space="preserve">выражается в </w:t>
+            </w:r>
+            <w:commentRangeEnd w:id="8"/>
+            <w:r>
+              <w:rPr>
+                <w:rStyle w:val="CommentReference"/>
+                <w:rFonts w:ascii="Times New Roman" w:eastAsia="Arial Unicode MS" w:hAnsi="Times New Roman" w:cs="Times New Roman"/>
+                <w:color w:val="auto"/>
+                <w:lang w:val="en-US" w:eastAsia="en-US"/>
+                <w14:textOutline w14:w="0" w14:cap="rnd" w14:cmpd="sng" w14:algn="ctr">
+                  <w14:noFill/>
+                  <w14:prstDash w14:val="solid"/>
+                  <w14:bevel/>
+                </w14:textOutline>
+              </w:rPr>
+              <w:commentReference w:id="8"/>
+            </w:r>
+            <w:r>
+              <w:rPr>
+                <w:sz w:val="22"/>
+                <w:szCs w:val="22"/>
+              </w:rPr>
+              <w:t>‘каскадной’ разработке</w:t>
             </w:r>
           </w:p>
         </w:tc>
@@ -3461,7 +3600,31 @@
           <w:sz w:val="14"/>
           <w:szCs w:val="14"/>
         </w:rPr>
-        <w:t xml:space="preserve"> -Отличия в оптимизационной цели часто дают ощущение невысокой скорости фиче-команд – с локальной точки зрения  </w:t>
+        <w:t xml:space="preserve"> -Отличия в оптимизационной цели часто дают ощущение невысокой скорости </w:t>
+      </w:r>
+      <w:proofErr w:type="spellStart"/>
+      <w:r>
+        <w:rPr>
+          <w:sz w:val="14"/>
+          <w:szCs w:val="14"/>
+        </w:rPr>
+        <w:t>фиче</w:t>
+      </w:r>
+      <w:proofErr w:type="spellEnd"/>
+      <w:r>
+        <w:rPr>
+          <w:sz w:val="14"/>
+          <w:szCs w:val="14"/>
+        </w:rPr>
+        <w:t xml:space="preserve">-команд – с локальной точки </w:t>
+      </w:r>
+      <w:proofErr w:type="gramStart"/>
+      <w:r>
+        <w:rPr>
+          <w:sz w:val="14"/>
+          <w:szCs w:val="14"/>
+        </w:rPr>
+        <w:t xml:space="preserve">зрения  </w:t>
       </w:r>
       <w:r>
         <w:rPr>
@@ -3472,12 +3635,37 @@
         </w:rPr>
         <w:t>Б</w:t>
       </w:r>
+      <w:proofErr w:type="gramEnd"/>
       <w:r>
         <w:rPr>
           <w:sz w:val="14"/>
           <w:szCs w:val="14"/>
         </w:rPr>
-        <w:t xml:space="preserve"> - Относительно ‘современные’ фиче-команды имеют длинную историю в масштабной разработке, например, в Майкрософт </w:t>
+        <w:t xml:space="preserve"> - Относительно ‘современные’ </w:t>
+      </w:r>
+      <w:proofErr w:type="spellStart"/>
+      <w:r>
+        <w:rPr>
+          <w:sz w:val="14"/>
+          <w:szCs w:val="14"/>
+        </w:rPr>
+        <w:t>фиче</w:t>
+      </w:r>
+      <w:proofErr w:type="spellEnd"/>
+      <w:r>
+        <w:rPr>
+          <w:sz w:val="14"/>
+          <w:szCs w:val="14"/>
+        </w:rPr>
+        <w:t xml:space="preserve">-команды имеют длинную историю в масштабной разработке, например, в </w:t>
+      </w:r>
+      <w:commentRangeStart w:id="9"/>
+      <w:r>
+        <w:rPr>
+          <w:sz w:val="14"/>
+          <w:szCs w:val="14"/>
+        </w:rPr>
+        <w:t xml:space="preserve">Майкрософт </w:t>
       </w:r>
       <w:r>
         <w:rPr>
@@ -3492,7 +3680,45 @@
           <w:sz w:val="14"/>
           <w:szCs w:val="14"/>
         </w:rPr>
-        <w:t xml:space="preserve"> Эрикссон. </w:t>
+        <w:t xml:space="preserve"> </w:t>
+      </w:r>
+      <w:proofErr w:type="spellStart"/>
+      <w:r>
+        <w:rPr>
+          <w:sz w:val="14"/>
+          <w:szCs w:val="14"/>
+        </w:rPr>
+        <w:t>Эрикссо</w:t>
+      </w:r>
+      <w:commentRangeEnd w:id="9"/>
+      <w:r>
+        <w:rPr>
+          <w:rStyle w:val="CommentReference"/>
+          <w:rFonts w:ascii="Times New Roman" w:eastAsia="Arial Unicode MS" w:hAnsi="Times New Roman" w:cs="Times New Roman"/>
+          <w:color w:val="auto"/>
+          <w:lang w:val="en-US" w:eastAsia="en-US"/>
+          <w14:textOutline w14:w="0" w14:cap="rnd" w14:cmpd="sng" w14:algn="ctr">
+            <w14:noFill/>
+            <w14:prstDash w14:val="solid"/>
+            <w14:bevel/>
+          </w14:textOutline>
+        </w:rPr>
+        <w:commentReference w:id="9"/>
+      </w:r>
+      <w:r>
+        <w:rPr>
+          <w:sz w:val="14"/>
+          <w:szCs w:val="14"/>
+        </w:rPr>
+        <w:t>н</w:t>
+      </w:r>
+      <w:proofErr w:type="spellEnd"/>
+      <w:r>
+        <w:rPr>
+          <w:sz w:val="14"/>
+          <w:szCs w:val="14"/>
+        </w:rPr>
+        <w:t xml:space="preserve">. </w:t>
       </w:r>
       <w:r>
         <w:rPr>
@@ -3508,7 +3734,53 @@
           <w:sz w:val="14"/>
           <w:szCs w:val="14"/>
         </w:rPr>
-        <w:t xml:space="preserve">- Мэл Конвей наблюдал ежелательные структуры в 1968, он не рекомендовал их—по факту, совершенно наоборот. </w:t>
+        <w:t xml:space="preserve">- Мэл Конвей наблюдал </w:t>
+      </w:r>
+      <w:ins w:id="10" w:author="Пользователь" w:date="2020-11-02T11:37:00Z">
+        <w:r>
+          <w:rPr>
+            <w:sz w:val="14"/>
+            <w:szCs w:val="14"/>
+          </w:rPr>
+          <w:t>н</w:t>
+        </w:r>
+      </w:ins>
+      <w:r>
+        <w:rPr>
+          <w:sz w:val="14"/>
+          <w:szCs w:val="14"/>
+        </w:rPr>
+        <w:t>ежелательные структуры в 1968, он не рекомендовал их—</w:t>
+      </w:r>
+      <w:commentRangeStart w:id="11"/>
+      <w:r>
+        <w:rPr>
+          <w:sz w:val="14"/>
+          <w:szCs w:val="14"/>
+        </w:rPr>
+        <w:t>по факту</w:t>
+      </w:r>
+      <w:commentRangeEnd w:id="11"/>
+      <w:r>
+        <w:rPr>
+          <w:rStyle w:val="CommentReference"/>
+          <w:rFonts w:ascii="Times New Roman" w:eastAsia="Arial Unicode MS" w:hAnsi="Times New Roman" w:cs="Times New Roman"/>
+          <w:color w:val="auto"/>
+          <w:lang w:val="en-US" w:eastAsia="en-US"/>
+          <w14:textOutline w14:w="0" w14:cap="rnd" w14:cmpd="sng" w14:algn="ctr">
+            <w14:noFill/>
+            <w14:prstDash w14:val="solid"/>
+            <w14:bevel/>
+          </w14:textOutline>
+        </w:rPr>
+        <w:commentReference w:id="11"/>
+      </w:r>
+      <w:r>
+        <w:rPr>
+          <w:sz w:val="14"/>
+          <w:szCs w:val="14"/>
+        </w:rPr>
+        <w:t xml:space="preserve">, совершенно наоборот. </w:t>
       </w:r>
       <w:r>
         <w:rPr>
@@ -3564,11 +3836,10 @@
           <w:sz w:val="14"/>
           <w:szCs w:val="14"/>
         </w:rPr>
-        <w:lastRenderedPageBreak/>
         <mc:AlternateContent>
           <mc:Choice Requires="wps">
             <w:drawing>
-              <wp:anchor distT="38100" distB="38100" distL="38100" distR="38100" simplePos="0" relativeHeight="251665408" behindDoc="0" locked="0" layoutInCell="1" allowOverlap="1" wp14:anchorId="0FD24562" wp14:editId="7F498B9B">
+              <wp:anchor distT="38100" distB="38100" distL="38100" distR="38100" simplePos="0" relativeHeight="251665408" behindDoc="0" locked="0" layoutInCell="1" allowOverlap="1" wp14:anchorId="0FD24562" wp14:editId="474D86A7">
                 <wp:simplePos x="0" y="0"/>
                 <wp:positionH relativeFrom="margin">
                   <wp:posOffset>63175</wp:posOffset>
@@ -3664,7 +3935,7 @@
           </mc:Choice>
           <mc:Fallback>
             <w:pict>
-              <v:shape w14:anchorId="0FD24562" id="_x0000_s1029" type="#_x0000_t202" style="position:absolute;left:0;text-align:left;margin-left:4.95pt;margin-top:0;width:321pt;height:17pt;z-index:251665408;visibility:visible;mso-wrap-style:square;mso-width-percent:0;mso-height-percent:0;mso-wrap-distance-left:3pt;mso-wrap-distance-top:3pt;mso-wrap-distance-right:3pt;mso-wrap-distance-bottom:3pt;mso-position-horizontal:absolute;mso-position-horizontal-relative:margin;mso-position-vertical:top;mso-position-vertical-relative:margin;mso-width-percent:0;mso-height-percent:0;mso-width-relative:margin;mso-height-relative:margin;v-text-anchor:top" o:gfxdata="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" filled="f" stroked="f" strokeweight="1pt">
+              <v:shape w14:anchorId="0FD24562" id="_x0000_s1029" type="#_x0000_t202" style="position:absolute;left:0;text-align:left;margin-left:4.95pt;margin-top:0;width:321pt;height:17pt;z-index:251665408;visibility:visible;mso-wrap-style:square;mso-width-percent:0;mso-height-percent:0;mso-wrap-distance-left:3pt;mso-wrap-distance-top:3pt;mso-wrap-distance-right:3pt;mso-wrap-distance-bottom:3pt;mso-position-horizontal:absolute;mso-position-horizontal-relative:margin;mso-position-vertical:top;mso-position-vertical-relative:margin;mso-width-percent:0;mso-height-percent:0;mso-width-relative:margin;mso-height-relative:margin;v-text-anchor:top" o:gfxdata="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" filled="f" stroked="f" strokeweight="1pt">
                 <v:stroke miterlimit="4"/>
                 <v:textbox inset="0,0,0,0">
                   <w:txbxContent>
@@ -3755,7 +4026,7 @@
                     </pic:cNvPicPr>
                   </pic:nvPicPr>
                   <pic:blipFill>
-                    <a:blip r:embed="rId8" cstate="print">
+                    <a:blip r:embed="rId12" cstate="print">
                       <a:extLst>
                         <a:ext uri="{28A0092B-C50C-407E-A947-70E740481C1C}">
                           <a14:useLocalDpi xmlns:a14="http://schemas.microsoft.com/office/drawing/2010/main" val="0"/>
@@ -3950,7 +4221,7 @@
           </mc:Choice>
           <mc:Fallback>
             <w:pict>
-              <v:shape w14:anchorId="4948A619" id="_x0000_s1030" type="#_x0000_t202" style="position:absolute;left:0;text-align:left;margin-left:0;margin-top:481.7pt;width:441.5pt;height:17pt;z-index:251683840;visibility:visible;mso-wrap-style:square;mso-width-percent:0;mso-height-percent:0;mso-wrap-distance-left:3pt;mso-wrap-distance-top:3pt;mso-wrap-distance-right:3pt;mso-wrap-distance-bottom:3pt;mso-position-horizontal:left;mso-position-horizontal-relative:margin;mso-position-vertical:absolute;mso-position-vertical-relative:top-margin-area;mso-width-percent:0;mso-height-percent:0;mso-width-relative:margin;mso-height-relative:margin;v-text-anchor:top" o:gfxdata="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" filled="f" stroked="f" strokeweight="1pt">
+              <v:shape w14:anchorId="4948A619" id="_x0000_s1030" type="#_x0000_t202" style="position:absolute;left:0;text-align:left;margin-left:0;margin-top:481.7pt;width:441.5pt;height:17pt;z-index:251683840;visibility:visible;mso-wrap-style:square;mso-width-percent:0;mso-height-percent:0;mso-wrap-distance-left:3pt;mso-wrap-distance-top:3pt;mso-wrap-distance-right:3pt;mso-wrap-distance-bottom:3pt;mso-position-horizontal:left;mso-position-horizontal-relative:margin;mso-position-vertical:absolute;mso-position-vertical-relative:top-margin-area;mso-width-percent:0;mso-height-percent:0;mso-width-relative:margin;mso-height-relative:margin;v-text-anchor:top" o:gfxdata="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" filled="f" stroked="f" strokeweight="1pt">
                 <v:stroke miterlimit="4"/>
                 <v:textbox inset="0,0,0,0">
                   <w:txbxContent>
@@ -4202,12 +4473,28 @@
                 <w:szCs w:val="22"/>
               </w:rPr>
             </w:pPr>
+            <w:commentRangeStart w:id="12"/>
             <w:r>
               <w:rPr>
                 <w:sz w:val="22"/>
                 <w:szCs w:val="22"/>
               </w:rPr>
               <w:t>стабильная команда, остающаяся вместе на протяжении многих лет и разрабатывающая совместно большое количество различной функциональности</w:t>
+            </w:r>
+            <w:commentRangeEnd w:id="12"/>
+            <w:r>
+              <w:rPr>
+                <w:rStyle w:val="CommentReference"/>
+                <w:rFonts w:ascii="Times New Roman" w:eastAsia="Arial Unicode MS" w:hAnsi="Times New Roman" w:cs="Times New Roman"/>
+                <w:color w:val="auto"/>
+                <w:lang w:val="en-US" w:eastAsia="en-US"/>
+                <w14:textOutline w14:w="0" w14:cap="rnd" w14:cmpd="sng" w14:algn="ctr">
+                  <w14:noFill/>
+                  <w14:prstDash w14:val="solid"/>
+                  <w14:bevel/>
+                </w14:textOutline>
+              </w:rPr>
+              <w:commentReference w:id="12"/>
             </w:r>
           </w:p>
         </w:tc>
@@ -4551,6 +4838,7 @@
                 <w:szCs w:val="22"/>
                 <w:shd w:val="clear" w:color="auto" w:fill="FFFFFF"/>
               </w:rPr>
+              <w:lastRenderedPageBreak/>
               <w:t>члены команды выделены — на 100% — в команду</w:t>
             </w:r>
           </w:p>
@@ -4606,7 +4894,6 @@
         <w:rPr>
           <w:noProof/>
         </w:rPr>
-        <w:lastRenderedPageBreak/>
         <mc:AlternateContent>
           <mc:Choice Requires="wps">
             <w:drawing>
@@ -4665,15 +4952,7 @@
                                 <w:i/>
                                 <w:iCs/>
                               </w:rPr>
-                              <w:t xml:space="preserve">Иллюстрация </w:t>
-                            </w:r>
-                            <w:r>
-                              <w:rPr>
-                                <w:rFonts w:ascii="Helvetica Light" w:hAnsi="Helvetica Light"/>
-                                <w:i/>
-                                <w:iCs/>
-                              </w:rPr>
-                              <w:t>3</w:t>
+                              <w:t>Иллюстрация 3</w:t>
                             </w:r>
                             <w:r>
                               <w:t xml:space="preserve">. </w:t>
@@ -4714,7 +4993,7 @@
           </mc:Choice>
           <mc:Fallback>
             <w:pict>
-              <v:shape w14:anchorId="4286F3E2" id="_x0000_s1030" type="#_x0000_t202" style="position:absolute;left:0;text-align:left;margin-left:-1.05pt;margin-top:105.25pt;width:423.8pt;height:17pt;z-index:251677696;visibility:visible;mso-wrap-style:square;mso-width-percent:0;mso-height-percent:0;mso-wrap-distance-left:3pt;mso-wrap-distance-top:3pt;mso-wrap-distance-right:3pt;mso-wrap-distance-bottom:3pt;mso-position-horizontal:absolute;mso-position-horizontal-relative:margin;mso-position-vertical:absolute;mso-position-vertical-relative:page;mso-width-percent:0;mso-height-percent:0;mso-width-relative:margin;mso-height-relative:margin;v-text-anchor:top" o:gfxdata="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" filled="f" stroked="f" strokeweight="1pt">
+              <v:shape w14:anchorId="4286F3E2" id="_x0000_s1031" type="#_x0000_t202" style="position:absolute;left:0;text-align:left;margin-left:-1.05pt;margin-top:105.25pt;width:423.8pt;height:17pt;z-index:251677696;visibility:visible;mso-wrap-style:square;mso-width-percent:0;mso-height-percent:0;mso-wrap-distance-left:3pt;mso-wrap-distance-top:3pt;mso-wrap-distance-right:3pt;mso-wrap-distance-bottom:3pt;mso-position-horizontal:absolute;mso-position-horizontal-relative:margin;mso-position-vertical:absolute;mso-position-vertical-relative:page;mso-width-percent:0;mso-height-percent:0;mso-width-relative:margin;mso-height-relative:margin;v-text-anchor:top" o:gfxdata="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" filled="f" stroked="f" strokeweight="1pt">
                 <v:stroke miterlimit="4"/>
                 <v:textbox inset="0,0,0,0">
                   <w:txbxContent>
@@ -4819,7 +5098,7 @@
                     </pic:cNvPicPr>
                   </pic:nvPicPr>
                   <pic:blipFill>
-                    <a:blip r:embed="rId9" cstate="print">
+                    <a:blip r:embed="rId13" cstate="print">
                       <a:extLst>
                         <a:ext uri="{28A0092B-C50C-407E-A947-70E740481C1C}">
                           <a14:useLocalDpi xmlns:a14="http://schemas.microsoft.com/office/drawing/2010/main" val="0"/>
@@ -4878,6 +5157,7 @@
           <w:bCs/>
           <w:color w:val="0433FF"/>
         </w:rPr>
+        <w:lastRenderedPageBreak/>
         <w:t>Что выбрать: Компонентные Команды или Фиче-команды?</w:t>
       </w:r>
     </w:p>
@@ -4898,14 +5178,59 @@
         <w:jc w:val="both"/>
       </w:pPr>
       <w:r>
-        <w:lastRenderedPageBreak/>
-        <w:t>Часто высказываемая причина в пользу гибридной организации — это необходимость создания инфраструктуры, создания повторно используемых компонентов или улучшени</w:t>
+        <w:t xml:space="preserve">Часто </w:t>
+      </w:r>
+      <w:commentRangeStart w:id="13"/>
+      <w:r>
+        <w:t xml:space="preserve">высказываемая причина </w:t>
+      </w:r>
+      <w:commentRangeEnd w:id="13"/>
+      <w:r>
+        <w:rPr>
+          <w:rStyle w:val="CommentReference"/>
+          <w:rFonts w:ascii="Times New Roman" w:eastAsia="Arial Unicode MS" w:hAnsi="Times New Roman" w:cs="Times New Roman"/>
+          <w:color w:val="auto"/>
+          <w:lang w:val="en-US" w:eastAsia="en-US"/>
+          <w14:textOutline w14:w="0" w14:cap="rnd" w14:cmpd="sng" w14:algn="ctr">
+            <w14:noFill/>
+            <w14:prstDash w14:val="solid"/>
+            <w14:bevel/>
+          </w14:textOutline>
+        </w:rPr>
+        <w:commentReference w:id="13"/>
+      </w:r>
+      <w:r>
+        <w:t>в пользу гибридной организации — это необходимость создания инфраструктуры, создания повторно используемых компонентов или улучшени</w:t>
       </w:r>
       <w:r>
         <w:t>я</w:t>
       </w:r>
       <w:r>
-        <w:t xml:space="preserve"> кода — работа, традиционно выполняемая в компонентных командах. Но эти задачи могут быть сделаны в организации, состоящей только из фиче-команд - без создания постоянных компонентных команд. Как? Путём добавления задач по инфраструктуре, повторно используемым компонентам или улучшению кода в Бэклог Продукта и передачи их существующим фиче-командам — так, как если бы они были бы задачами, ориентированным на клиента. Фиче-команда временно — на столько долго, на сколько Владелец Продукта захочет — выполняет такую работу и затем возвращается к работе над задачами, ориентированными на клиента.</w:t>
+        <w:t xml:space="preserve"> кода — работа, традиционно выполняемая в компонентных командах. Но эти задачи могут быть сделаны в организации, состоящей только из фиче-команд - без создания постоянных компонентных команд. Как? Путём добавления задач по инфраструктуре, повторно используемым компонентам или улучшению кода в Бэклог Продукта и передачи их существующим фиче-командам — так, как если бы они были бы задачами, ориентированным на клиента. </w:t>
+      </w:r>
+      <w:proofErr w:type="spellStart"/>
+      <w:r>
+        <w:t>Фиче</w:t>
+      </w:r>
+      <w:proofErr w:type="spellEnd"/>
+      <w:r>
+        <w:t>-команда временно — на</w:t>
+      </w:r>
+      <w:del w:id="14" w:author="Пользователь" w:date="2020-11-02T11:49:00Z">
+        <w:r>
+          <w:delText xml:space="preserve"> </w:delText>
+        </w:r>
+      </w:del>
+      <w:r>
+        <w:t>столько долго, на</w:t>
+      </w:r>
+      <w:del w:id="15" w:author="Пользователь" w:date="2020-11-02T11:49:00Z">
+        <w:r>
+          <w:delText xml:space="preserve"> </w:delText>
+        </w:r>
+      </w:del>
+      <w:r>
+        <w:t>сколько Владелец Продукта захочет — выполняет такую работу и затем возвращается к работе над задачами, ориентированными на клиента.</w:t>
       </w:r>
     </w:p>
     <w:p>
@@ -5093,7 +5418,7 @@
           </mc:Choice>
           <mc:Fallback>
             <w:pict>
-              <v:shape w14:anchorId="237CD2E6" id="_x0000_s1031" type="#_x0000_t202" style="position:absolute;left:0;text-align:left;margin-left:0;margin-top:401.7pt;width:423.8pt;height:17pt;z-index:251679744;visibility:visible;mso-wrap-style:square;mso-width-percent:0;mso-height-percent:0;mso-wrap-distance-left:3pt;mso-wrap-distance-top:3pt;mso-wrap-distance-right:3pt;mso-wrap-distance-bottom:3pt;mso-position-horizontal:left;mso-position-horizontal-relative:margin;mso-position-vertical:absolute;mso-position-vertical-relative:page;mso-width-percent:0;mso-height-percent:0;mso-width-relative:margin;mso-height-relative:margin;v-text-anchor:top" o:gfxdata="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" filled="f" stroked="f" strokeweight="1pt">
+              <v:shape w14:anchorId="237CD2E6" id="_x0000_s1032" type="#_x0000_t202" style="position:absolute;left:0;text-align:left;margin-left:0;margin-top:401.7pt;width:423.8pt;height:17pt;z-index:251679744;visibility:visible;mso-wrap-style:square;mso-width-percent:0;mso-height-percent:0;mso-wrap-distance-left:3pt;mso-wrap-distance-top:3pt;mso-wrap-distance-right:3pt;mso-wrap-distance-bottom:3pt;mso-position-horizontal:left;mso-position-horizontal-relative:margin;mso-position-vertical:absolute;mso-position-vertical-relative:page;mso-width-percent:0;mso-height-percent:0;mso-width-relative:margin;mso-height-relative:margin;v-text-anchor:top" o:gfxdata="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" filled="f" stroked="f" strokeweight="1pt">
                 <v:stroke miterlimit="4"/>
                 <v:textbox inset="0,0,0,0">
                   <w:txbxContent>
@@ -5239,6 +5564,7 @@
         <w:rPr>
           <w:noProof/>
         </w:rPr>
+        <w:lastRenderedPageBreak/>
         <w:drawing>
           <wp:inline distT="0" distB="0" distL="0" distR="0" wp14:anchorId="09972A3F" wp14:editId="6C8D84B4">
             <wp:extent cx="5513695" cy="3999342"/>
@@ -5257,7 +5583,7 @@
                     </pic:cNvPicPr>
                   </pic:nvPicPr>
                   <pic:blipFill>
-                    <a:blip r:embed="rId10" cstate="print">
+                    <a:blip r:embed="rId14" cstate="print">
                       <a:extLst>
                         <a:ext uri="{28A0092B-C50C-407E-A947-70E740481C1C}">
                           <a14:useLocalDpi xmlns:a14="http://schemas.microsoft.com/office/drawing/2010/main" val="0"/>
@@ -5306,7 +5632,6 @@
           <w:bCs/>
           <w:color w:val="0433FF"/>
         </w:rPr>
-        <w:lastRenderedPageBreak/>
         <w:t>Знакомство</w:t>
       </w:r>
       <w:r>
@@ -5413,6 +5738,7 @@
         <w:rPr>
           <w:noProof/>
         </w:rPr>
+        <w:lastRenderedPageBreak/>
         <mc:AlternateContent>
           <mc:Choice Requires="wps">
             <w:drawing>
@@ -5504,7 +5830,7 @@
           </mc:Choice>
           <mc:Fallback>
             <w:pict>
-              <v:shape w14:anchorId="22845510" id="_x0000_s1032" type="#_x0000_t202" style="position:absolute;left:0;text-align:left;margin-left:0;margin-top:282.95pt;width:423.8pt;height:17pt;z-index:251681792;visibility:visible;mso-wrap-style:square;mso-width-percent:0;mso-height-percent:0;mso-wrap-distance-left:3pt;mso-wrap-distance-top:3pt;mso-wrap-distance-right:3pt;mso-wrap-distance-bottom:3pt;mso-position-horizontal:left;mso-position-horizontal-relative:margin;mso-position-vertical:absolute;mso-position-vertical-relative:page;mso-width-percent:0;mso-height-percent:0;mso-width-relative:margin;mso-height-relative:margin;v-text-anchor:top" o:gfxdata="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" filled="f" stroked="f" strokeweight="1pt">
+              <v:shape w14:anchorId="22845510" id="_x0000_s1033" type="#_x0000_t202" style="position:absolute;left:0;text-align:left;margin-left:0;margin-top:282.95pt;width:423.8pt;height:17pt;z-index:251681792;visibility:visible;mso-wrap-style:square;mso-width-percent:0;mso-height-percent:0;mso-wrap-distance-left:3pt;mso-wrap-distance-top:3pt;mso-wrap-distance-right:3pt;mso-wrap-distance-bottom:3pt;mso-position-horizontal:left;mso-position-horizontal-relative:margin;mso-position-vertical:absolute;mso-position-vertical-relative:page;mso-width-percent:0;mso-height-percent:0;mso-width-relative:margin;mso-height-relative:margin;v-text-anchor:top" o:gfxdata="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" filled="f" stroked="f" strokeweight="1pt">
                 <v:stroke miterlimit="4"/>
                 <v:textbox inset="0,0,0,0">
                   <w:txbxContent>
@@ -5552,24 +5878,79 @@
         </mc:AlternateContent>
       </w:r>
       <w:r>
-        <w:t xml:space="preserve">Владелец Продукта группирует каждый элемент Бэклога Продукта строго в одну категорию требований - Область Требований этого элемента. Таким образом он формирует на основе всего Бэклога Продукта представления различных его частей, называемых </w:t>
-      </w:r>
+        <w:t xml:space="preserve">Владелец </w:t>
+      </w:r>
+      <w:commentRangeStart w:id="16"/>
+      <w:r>
+        <w:t>Продукта</w:t>
+      </w:r>
+      <w:commentRangeEnd w:id="16"/>
+      <w:r>
+        <w:rPr>
+          <w:rStyle w:val="CommentReference"/>
+          <w:rFonts w:ascii="Times New Roman" w:eastAsia="Arial Unicode MS" w:hAnsi="Times New Roman" w:cs="Times New Roman"/>
+          <w:color w:val="auto"/>
+          <w:lang w:val="en-US" w:eastAsia="en-US"/>
+          <w14:textOutline w14:w="0" w14:cap="rnd" w14:cmpd="sng" w14:algn="ctr">
+            <w14:noFill/>
+            <w14:prstDash w14:val="solid"/>
+            <w14:bevel/>
+          </w14:textOutline>
+        </w:rPr>
+        <w:commentReference w:id="16"/>
+      </w:r>
+      <w:r>
+        <w:t xml:space="preserve"> группирует каждый элемент </w:t>
+      </w:r>
+      <w:proofErr w:type="spellStart"/>
+      <w:r>
+        <w:t>Бэклога</w:t>
+      </w:r>
+      <w:proofErr w:type="spellEnd"/>
+      <w:r>
+        <w:t xml:space="preserve"> Продукта строго в одну категорию требований - Область Требований этого элемента. Таким образом он формирует на основе всего Бэклога Продукта представления различных его частей, называемых </w:t>
+      </w:r>
+      <w:proofErr w:type="spellStart"/>
       <w:r>
         <w:rPr>
           <w:b/>
           <w:bCs/>
         </w:rPr>
-        <w:t>Бэклогами Областей</w:t>
-      </w:r>
+        <w:t>Бэклогами</w:t>
+      </w:r>
+      <w:proofErr w:type="spellEnd"/>
       <w:r>
         <w:rPr>
           <w:b/>
           <w:bCs/>
         </w:rPr>
+        <w:t xml:space="preserve"> Областей</w:t>
+      </w:r>
+      <w:r>
+        <w:rPr>
+          <w:b/>
+          <w:bCs/>
+        </w:rPr>
         <w:t xml:space="preserve"> </w:t>
       </w:r>
       <w:r>
-        <w:t xml:space="preserve">(Area Backlog). </w:t>
+        <w:t>(</w:t>
+      </w:r>
+      <w:proofErr w:type="spellStart"/>
+      <w:r>
+        <w:t>Area</w:t>
+      </w:r>
+      <w:proofErr w:type="spellEnd"/>
+      <w:r>
+        <w:t xml:space="preserve"> </w:t>
+      </w:r>
+      <w:proofErr w:type="spellStart"/>
+      <w:r>
+        <w:t>Backlog</w:t>
+      </w:r>
+      <w:proofErr w:type="spellEnd"/>
+      <w:r>
+        <w:t xml:space="preserve">). </w:t>
       </w:r>
       <w:r>
         <w:rPr>
@@ -5626,7 +6007,7 @@
                     </pic:cNvPicPr>
                   </pic:nvPicPr>
                   <pic:blipFill>
-                    <a:blip r:embed="rId11">
+                    <a:blip r:embed="rId15">
                       <a:extLst>
                         <a:ext uri="{28A0092B-C50C-407E-A947-70E740481C1C}">
                           <a14:useLocalDpi xmlns:a14="http://schemas.microsoft.com/office/drawing/2010/main" val="0"/>
@@ -5729,6 +6110,7 @@
         <w:pStyle w:val="FreeForm"/>
         <w:spacing w:line="200" w:lineRule="atLeast"/>
       </w:pPr>
+      <w:commentRangeStart w:id="17"/>
       <w:r>
         <w:rPr>
           <w:noProof/>
@@ -5825,7 +6207,25 @@
                                 <w:i/>
                                 <w:iCs/>
                               </w:rPr>
-                              <w:t>Область требований проти Области Разработки</w:t>
+                              <w:t>Область требований проти</w:t>
+                            </w:r>
+                            <w:ins w:id="18" w:author="Пользователь" w:date="2020-11-02T11:59:00Z">
+                              <w:r>
+                                <w:rPr>
+                                  <w:rFonts w:ascii="Helvetica Light" w:hAnsi="Helvetica Light"/>
+                                  <w:i/>
+                                  <w:iCs/>
+                                </w:rPr>
+                                <w:t>в</w:t>
+                              </w:r>
+                            </w:ins>
+                            <w:r>
+                              <w:rPr>
+                                <w:rFonts w:ascii="Helvetica Light" w:hAnsi="Helvetica Light"/>
+                                <w:i/>
+                                <w:iCs/>
+                              </w:rPr>
+                              <w:t xml:space="preserve"> Области Разработки</w:t>
                             </w:r>
                           </w:p>
                         </w:txbxContent>
@@ -5847,7 +6247,7 @@
           </mc:Choice>
           <mc:Fallback>
             <w:pict>
-              <v:shape w14:anchorId="27F2BB93" id="_x0000_s1034" type="#_x0000_t202" style="position:absolute;margin-left:0;margin-top:138.8pt;width:441.5pt;height:17pt;z-index:251685888;visibility:visible;mso-wrap-style:square;mso-width-percent:0;mso-height-percent:0;mso-wrap-distance-left:3pt;mso-wrap-distance-top:3pt;mso-wrap-distance-right:3pt;mso-wrap-distance-bottom:3pt;mso-position-horizontal:absolute;mso-position-horizontal-relative:margin;mso-position-vertical:absolute;mso-position-vertical-relative:top-margin-area;mso-width-percent:0;mso-height-percent:0;mso-width-relative:margin;mso-height-relative:margin;v-text-anchor:top" o:gfxdata="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" filled="f" stroked="f" strokeweight="1pt">
+              <v:shape w14:anchorId="27F2BB93" id="_x0000_s1034" type="#_x0000_t202" style="position:absolute;margin-left:0;margin-top:138.8pt;width:441.5pt;height:17pt;z-index:251685888;visibility:visible;mso-wrap-style:square;mso-width-percent:0;mso-height-percent:0;mso-wrap-distance-left:3pt;mso-wrap-distance-top:3pt;mso-wrap-distance-right:3pt;mso-wrap-distance-bottom:3pt;mso-position-horizontal:absolute;mso-position-horizontal-relative:margin;mso-position-vertical:absolute;mso-position-vertical-relative:top-margin-area;mso-width-percent:0;mso-height-percent:0;mso-width-relative:margin;mso-height-relative:margin;v-text-anchor:top" o:gfxdata="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" filled="f" stroked="f" strokeweight="1pt">
                 <v:stroke miterlimit="4"/>
                 <v:textbox inset="0,0,0,0">
                   <w:txbxContent>
@@ -5904,7 +6304,25 @@
                           <w:i/>
                           <w:iCs/>
                         </w:rPr>
-                        <w:t>Область требований проти Области Разработки</w:t>
+                        <w:t>Область требований проти</w:t>
+                      </w:r>
+                      <w:ins w:id="19" w:author="Пользователь" w:date="2020-11-02T11:59:00Z">
+                        <w:r>
+                          <w:rPr>
+                            <w:rFonts w:ascii="Helvetica Light" w:hAnsi="Helvetica Light"/>
+                            <w:i/>
+                            <w:iCs/>
+                          </w:rPr>
+                          <w:t>в</w:t>
+                        </w:r>
+                      </w:ins>
+                      <w:r>
+                        <w:rPr>
+                          <w:rFonts w:ascii="Helvetica Light" w:hAnsi="Helvetica Light"/>
+                          <w:i/>
+                          <w:iCs/>
+                        </w:rPr>
+                        <w:t xml:space="preserve"> Области Разработки</w:t>
                       </w:r>
                     </w:p>
                   </w:txbxContent>
@@ -5914,6 +6332,21 @@
             </w:pict>
           </mc:Fallback>
         </mc:AlternateContent>
+      </w:r>
+      <w:commentRangeEnd w:id="17"/>
+      <w:r>
+        <w:rPr>
+          <w:rStyle w:val="CommentReference"/>
+          <w:rFonts w:ascii="Times New Roman" w:eastAsia="Arial Unicode MS" w:hAnsi="Times New Roman" w:cs="Times New Roman"/>
+          <w:color w:val="auto"/>
+          <w:lang w:val="en-US" w:eastAsia="en-US"/>
+          <w14:textOutline w14:w="0" w14:cap="rnd" w14:cmpd="sng" w14:algn="ctr">
+            <w14:noFill/>
+            <w14:prstDash w14:val="solid"/>
+            <w14:bevel/>
+          </w14:textOutline>
+        </w:rPr>
+        <w:commentReference w:id="17"/>
       </w:r>
     </w:p>
     <w:p>
@@ -6241,7 +6674,41 @@
                 <w:szCs w:val="22"/>
                 <w:shd w:val="clear" w:color="auto" w:fill="FFFFFF"/>
               </w:rPr>
-              <w:t>временны по природе; должны меняться на протяжении всей жизни Продукта, но не каждую итерацию</w:t>
+              <w:t xml:space="preserve">временны по природе; должны меняться на протяжении </w:t>
+            </w:r>
+            <w:commentRangeStart w:id="20"/>
+            <w:r>
+              <w:rPr>
+                <w:color w:val="333333"/>
+                <w:sz w:val="22"/>
+                <w:szCs w:val="22"/>
+                <w:shd w:val="clear" w:color="auto" w:fill="FFFFFF"/>
+              </w:rPr>
+              <w:t xml:space="preserve">всей жизни </w:t>
+            </w:r>
+            <w:commentRangeEnd w:id="20"/>
+            <w:r>
+              <w:rPr>
+                <w:rStyle w:val="CommentReference"/>
+                <w:rFonts w:ascii="Times New Roman" w:eastAsia="Arial Unicode MS" w:hAnsi="Times New Roman" w:cs="Times New Roman"/>
+                <w:color w:val="auto"/>
+                <w:lang w:val="en-US" w:eastAsia="en-US"/>
+                <w14:textOutline w14:w="0" w14:cap="rnd" w14:cmpd="sng" w14:algn="ctr">
+                  <w14:noFill/>
+                  <w14:prstDash w14:val="solid"/>
+                  <w14:bevel/>
+                </w14:textOutline>
+              </w:rPr>
+              <w:commentReference w:id="20"/>
+            </w:r>
+            <w:r>
+              <w:rPr>
+                <w:color w:val="333333"/>
+                <w:sz w:val="22"/>
+                <w:szCs w:val="22"/>
+                <w:shd w:val="clear" w:color="auto" w:fill="FFFFFF"/>
+              </w:rPr>
+              <w:t>Продукта, но не каждую итерацию</w:t>
             </w:r>
           </w:p>
         </w:tc>
@@ -6279,7 +6746,41 @@
                 <w:szCs w:val="22"/>
                 <w:shd w:val="clear" w:color="auto" w:fill="FFFFFF"/>
               </w:rPr>
-              <w:t>стремятся быть фиксированными на протяжении всей жизни продукта</w:t>
+              <w:t xml:space="preserve">стремятся быть фиксированными на протяжении </w:t>
+            </w:r>
+            <w:commentRangeStart w:id="21"/>
+            <w:r>
+              <w:rPr>
+                <w:color w:val="333333"/>
+                <w:sz w:val="22"/>
+                <w:szCs w:val="22"/>
+                <w:shd w:val="clear" w:color="auto" w:fill="FFFFFF"/>
+              </w:rPr>
+              <w:t xml:space="preserve">всей жизни </w:t>
+            </w:r>
+            <w:commentRangeEnd w:id="21"/>
+            <w:r>
+              <w:rPr>
+                <w:rStyle w:val="CommentReference"/>
+                <w:rFonts w:ascii="Times New Roman" w:eastAsia="Arial Unicode MS" w:hAnsi="Times New Roman" w:cs="Times New Roman"/>
+                <w:color w:val="auto"/>
+                <w:lang w:val="en-US" w:eastAsia="en-US"/>
+                <w14:textOutline w14:w="0" w14:cap="rnd" w14:cmpd="sng" w14:algn="ctr">
+                  <w14:noFill/>
+                  <w14:prstDash w14:val="solid"/>
+                  <w14:bevel/>
+                </w14:textOutline>
+              </w:rPr>
+              <w:commentReference w:id="21"/>
+            </w:r>
+            <w:r>
+              <w:rPr>
+                <w:color w:val="333333"/>
+                <w:sz w:val="22"/>
+                <w:szCs w:val="22"/>
+                <w:shd w:val="clear" w:color="auto" w:fill="FFFFFF"/>
+              </w:rPr>
+              <w:t>продукта</w:t>
             </w:r>
           </w:p>
         </w:tc>
@@ -6319,6 +6820,7 @@
                 <w:szCs w:val="22"/>
               </w:rPr>
             </w:pPr>
+            <w:commentRangeStart w:id="22"/>
             <w:r>
               <w:rPr>
                 <w:color w:val="333333"/>
@@ -6327,6 +6829,21 @@
                 <w:shd w:val="clear" w:color="auto" w:fill="FFFFFF"/>
               </w:rPr>
               <w:t>фокусируют внимание на заказчике, используя язык заказчика</w:t>
+            </w:r>
+            <w:commentRangeEnd w:id="22"/>
+            <w:r>
+              <w:rPr>
+                <w:rStyle w:val="CommentReference"/>
+                <w:rFonts w:ascii="Times New Roman" w:eastAsia="Arial Unicode MS" w:hAnsi="Times New Roman" w:cs="Times New Roman"/>
+                <w:color w:val="auto"/>
+                <w:lang w:val="en-US" w:eastAsia="en-US"/>
+                <w14:textOutline w14:w="0" w14:cap="rnd" w14:cmpd="sng" w14:algn="ctr">
+                  <w14:noFill/>
+                  <w14:prstDash w14:val="solid"/>
+                  <w14:bevel/>
+                </w14:textOutline>
+              </w:rPr>
+              <w:commentReference w:id="22"/>
             </w:r>
           </w:p>
         </w:tc>
@@ -6357,6 +6874,7 @@
                 <w:szCs w:val="22"/>
               </w:rPr>
             </w:pPr>
+            <w:commentRangeStart w:id="23"/>
             <w:r>
               <w:rPr>
                 <w:color w:val="333333"/>
@@ -6365,6 +6883,21 @@
                 <w:shd w:val="clear" w:color="auto" w:fill="FFFFFF"/>
               </w:rPr>
               <w:t>фокусируют внимание на архитектуре, используя технический язык</w:t>
+            </w:r>
+            <w:commentRangeEnd w:id="23"/>
+            <w:r>
+              <w:rPr>
+                <w:rStyle w:val="CommentReference"/>
+                <w:rFonts w:ascii="Times New Roman" w:eastAsia="Arial Unicode MS" w:hAnsi="Times New Roman" w:cs="Times New Roman"/>
+                <w:color w:val="auto"/>
+                <w:lang w:val="en-US" w:eastAsia="en-US"/>
+                <w14:textOutline w14:w="0" w14:cap="rnd" w14:cmpd="sng" w14:algn="ctr">
+                  <w14:noFill/>
+                  <w14:prstDash w14:val="solid"/>
+                  <w14:bevel/>
+                </w14:textOutline>
+              </w:rPr>
+              <w:commentReference w:id="23"/>
             </w:r>
           </w:p>
         </w:tc>
@@ -6394,8 +6927,27 @@
         <w:spacing w:before="200" w:after="200" w:line="240" w:lineRule="atLeast"/>
         <w:jc w:val="both"/>
       </w:pPr>
-      <w:r>
-        <w:t xml:space="preserve">Наконец, </w:t>
+      <w:commentRangeStart w:id="24"/>
+      <w:r>
+        <w:t>Наконец</w:t>
+      </w:r>
+      <w:commentRangeEnd w:id="24"/>
+      <w:r>
+        <w:rPr>
+          <w:rStyle w:val="CommentReference"/>
+          <w:rFonts w:ascii="Times New Roman" w:eastAsia="Arial Unicode MS" w:hAnsi="Times New Roman" w:cs="Times New Roman"/>
+          <w:color w:val="auto"/>
+          <w:lang w:val="en-US" w:eastAsia="en-US"/>
+          <w14:textOutline w14:w="0" w14:cap="rnd" w14:cmpd="sng" w14:algn="ctr">
+            <w14:noFill/>
+            <w14:prstDash w14:val="solid"/>
+            <w14:bevel/>
+          </w14:textOutline>
+        </w:rPr>
+        <w:commentReference w:id="24"/>
+      </w:r>
+      <w:r>
+        <w:t xml:space="preserve">, </w:t>
       </w:r>
       <w:r>
         <w:t>В</w:t>
@@ -6516,10 +7068,40 @@
         <w:t>Фиче-команды</w:t>
       </w:r>
       <w:r>
-        <w:t xml:space="preserve"> - это стабильные команды, которы</w:t>
-      </w:r>
-      <w:r>
-        <w:t>е делают всю работу в задачах</w:t>
+        <w:t xml:space="preserve"> </w:t>
+      </w:r>
+      <w:proofErr w:type="gramStart"/>
+      <w:r>
+        <w:t>- это</w:t>
+      </w:r>
+      <w:proofErr w:type="gramEnd"/>
+      <w:r>
+        <w:t xml:space="preserve"> стабильные команды, которы</w:t>
+      </w:r>
+      <w:r>
+        <w:t xml:space="preserve">е делают всю работу </w:t>
+      </w:r>
+      <w:commentRangeStart w:id="25"/>
+      <w:r>
+        <w:t>в</w:t>
+      </w:r>
+      <w:commentRangeEnd w:id="25"/>
+      <w:r>
+        <w:rPr>
+          <w:rStyle w:val="CommentReference"/>
+          <w:rFonts w:ascii="Times New Roman" w:eastAsia="Arial Unicode MS" w:hAnsi="Times New Roman" w:cs="Times New Roman"/>
+          <w:color w:val="auto"/>
+          <w:lang w:val="en-US" w:eastAsia="en-US"/>
+          <w14:textOutline w14:w="0" w14:cap="rnd" w14:cmpd="sng" w14:algn="ctr">
+            <w14:noFill/>
+            <w14:prstDash w14:val="solid"/>
+            <w14:bevel/>
+          </w14:textOutline>
+        </w:rPr>
+        <w:commentReference w:id="25"/>
+      </w:r>
+      <w:r>
+        <w:t xml:space="preserve"> задачах</w:t>
       </w:r>
       <w:r>
         <w:t xml:space="preserve">, ориентированных на клиента. Эти </w:t>
@@ -6545,9 +7127,11 @@
       <w:r>
         <w:t xml:space="preserve">Тем не менее, </w:t>
       </w:r>
+      <w:proofErr w:type="spellStart"/>
       <w:r>
         <w:t>фиче</w:t>
       </w:r>
+      <w:proofErr w:type="spellEnd"/>
       <w:r>
         <w:t>-</w:t>
       </w:r>
@@ -6555,7 +7139,29 @@
         <w:t>команды</w:t>
       </w:r>
       <w:r>
-        <w:t xml:space="preserve"> не лишены проблем.</w:t>
+        <w:t xml:space="preserve"> не лишены </w:t>
+      </w:r>
+      <w:commentRangeStart w:id="26"/>
+      <w:r>
+        <w:t>проблем</w:t>
+      </w:r>
+      <w:commentRangeEnd w:id="26"/>
+      <w:r>
+        <w:rPr>
+          <w:rStyle w:val="CommentReference"/>
+          <w:rFonts w:ascii="Times New Roman" w:eastAsia="Arial Unicode MS" w:hAnsi="Times New Roman" w:cs="Times New Roman"/>
+          <w:color w:val="auto"/>
+          <w:lang w:val="en-US" w:eastAsia="en-US"/>
+          <w14:textOutline w14:w="0" w14:cap="rnd" w14:cmpd="sng" w14:algn="ctr">
+            <w14:noFill/>
+            <w14:prstDash w14:val="solid"/>
+            <w14:bevel/>
+          </w14:textOutline>
+        </w:rPr>
+        <w:commentReference w:id="26"/>
+      </w:r>
+      <w:r>
+        <w:t>.</w:t>
       </w:r>
     </w:p>
     <w:p>
@@ -6585,11 +7191,35 @@
       <w:r>
         <w:t xml:space="preserve">родукта и, таким образом, создавая структуру, которая позволяет масштабировать </w:t>
       </w:r>
-      <w:r>
-        <w:t>фиче-команды</w:t>
-      </w:r>
-      <w:r>
-        <w:t xml:space="preserve"> до любого размера.</w:t>
+      <w:commentRangeStart w:id="27"/>
+      <w:proofErr w:type="spellStart"/>
+      <w:r>
+        <w:t>фиче</w:t>
+      </w:r>
+      <w:proofErr w:type="spellEnd"/>
+      <w:r>
+        <w:t>-команды</w:t>
+      </w:r>
+      <w:r>
+        <w:t xml:space="preserve"> </w:t>
+      </w:r>
+      <w:commentRangeEnd w:id="27"/>
+      <w:r>
+        <w:rPr>
+          <w:rStyle w:val="CommentReference"/>
+          <w:rFonts w:ascii="Times New Roman" w:eastAsia="Arial Unicode MS" w:hAnsi="Times New Roman" w:cs="Times New Roman"/>
+          <w:color w:val="auto"/>
+          <w:lang w:val="en-US" w:eastAsia="en-US"/>
+          <w14:textOutline w14:w="0" w14:cap="rnd" w14:cmpd="sng" w14:algn="ctr">
+            <w14:noFill/>
+            <w14:prstDash w14:val="solid"/>
+            <w14:bevel/>
+          </w14:textOutline>
+        </w:rPr>
+        <w:commentReference w:id="27"/>
+      </w:r>
+      <w:r>
+        <w:t>до любого размера.</w:t>
       </w:r>
       <w:r>
         <w:rPr>
@@ -6665,7 +7295,7 @@
                     </pic:cNvPicPr>
                   </pic:nvPicPr>
                   <pic:blipFill>
-                    <a:blip r:embed="rId12"/>
+                    <a:blip r:embed="rId16"/>
                     <a:stretch>
                       <a:fillRect/>
                     </a:stretch>
@@ -7000,7 +7630,7 @@
                     </pic:cNvPicPr>
                   </pic:nvPicPr>
                   <pic:blipFill>
-                    <a:blip r:embed="rId13"/>
+                    <a:blip r:embed="rId17"/>
                     <a:stretch>
                       <a:fillRect/>
                     </a:stretch>
@@ -7330,14 +7960,650 @@
       </w:pPr>
     </w:p>
     <w:sectPr>
-      <w:headerReference w:type="default" r:id="rId14"/>
-      <w:footerReference w:type="default" r:id="rId15"/>
+      <w:headerReference w:type="default" r:id="rId18"/>
+      <w:footerReference w:type="default" r:id="rId19"/>
       <w:pgSz w:w="11900" w:h="16840"/>
       <w:pgMar w:top="1134" w:right="1134" w:bottom="1134" w:left="1134" w:header="709" w:footer="850" w:gutter="0"/>
       <w:cols w:space="720"/>
     </w:sectPr>
   </w:body>
 </w:document>
+</file>
+
+<file path=word/comments.xml><?xml version="1.0" encoding="utf-8"?>
+<w:comments xmlns:wpc="http://schemas.microsoft.com/office/word/2010/wordprocessingCanvas" xmlns:cx="http://schemas.microsoft.com/office/drawing/2014/chartex" xmlns:cx1="http://schemas.microsoft.com/office/drawing/2015/9/8/chartex" xmlns:cx2="http://schemas.microsoft.com/office/drawing/2015/10/21/chartex" xmlns:cx3="http://schemas.microsoft.com/office/drawing/2016/5/9/chartex" xmlns:cx4="http://schemas.microsoft.com/office/drawing/2016/5/10/chartex" xmlns:cx5="http://schemas.microsoft.com/office/drawing/2016/5/11/chartex" xmlns:cx6="http://schemas.microsoft.com/office/drawing/2016/5/12/chartex" xmlns:cx7="http://schemas.microsoft.com/office/drawing/2016/5/13/chartex" xmlns:cx8="http://schemas.microsoft.com/office/drawing/2016/5/14/chartex" xmlns:mc="http://schemas.openxmlformats.org/markup-compatibility/2006" xmlns:aink="http://schemas.microsoft.com/office/drawing/2016/ink" xmlns:am3d="http://schemas.microsoft.com/office/drawing/2017/model3d" xmlns:o="urn:schemas-microsoft-com:office:office" xmlns:r="http://schemas.openxmlformats.org/officeDocument/2006/relationships" xmlns:m="http://schemas.openxmlformats.org/officeDocument/2006/math" xmlns:v="urn:schemas-microsoft-com:vml" xmlns:wp14="http://schemas.microsoft.com/office/word/2010/wordprocessingDrawing" xmlns:wp="http://schemas.openxmlformats.org/drawingml/2006/wordprocessingDrawing" xmlns:w10="urn:schemas-microsoft-com:office:word" xmlns:w="http://schemas.openxmlformats.org/wordprocessingml/2006/main" xmlns:w14="http://schemas.microsoft.com/office/word/2010/wordml" xmlns:w15="http://schemas.microsoft.com/office/word/2012/wordml" xmlns:w16cex="http://schemas.microsoft.com/office/word/2018/wordml/cex" xmlns:w16cid="http://schemas.microsoft.com/office/word/2016/wordml/cid" xmlns:w16="http://schemas.microsoft.com/office/word/2018/wordml" xmlns:w16se="http://schemas.microsoft.com/office/word/2015/wordml/symex" xmlns:wpg="http://schemas.microsoft.com/office/word/2010/wordprocessingGroup" xmlns:wpi="http://schemas.microsoft.com/office/word/2010/wordprocessingInk" xmlns:wne="http://schemas.microsoft.com/office/word/2006/wordml" xmlns:wps="http://schemas.microsoft.com/office/word/2010/wordprocessingShape" mc:Ignorable="w14 w15 w16se w16cid w16 w16cex wp14">
+  <w:comment w:id="5" w:author="Пользователь" w:date="2020-11-02T11:28:00Z" w:initials="П">
+    <w:p>
+      <w:pPr>
+        <w:pStyle w:val="CommentText"/>
+        <w:rPr>
+          <w:lang w:val="ru-RU"/>
+        </w:rPr>
+      </w:pPr>
+      <w:r>
+        <w:rPr>
+          <w:rStyle w:val="CommentReference"/>
+        </w:rPr>
+        <w:annotationRef/>
+      </w:r>
+      <w:r>
+        <w:rPr>
+          <w:lang w:val="ru-RU"/>
+        </w:rPr>
+        <w:t>качества</w:t>
+      </w:r>
+    </w:p>
+  </w:comment>
+  <w:comment w:id="6" w:author="Пользователь" w:date="2020-11-02T11:31:00Z" w:initials="П">
+    <w:p>
+      <w:pPr>
+        <w:pStyle w:val="CommentText"/>
+        <w:rPr>
+          <w:lang w:val="ru-RU"/>
+        </w:rPr>
+      </w:pPr>
+      <w:r>
+        <w:rPr>
+          <w:lang w:val="ru-RU"/>
+        </w:rPr>
+        <w:t xml:space="preserve">Может, </w:t>
+      </w:r>
+      <w:r>
+        <w:rPr>
+          <w:rStyle w:val="CommentReference"/>
+        </w:rPr>
+        <w:annotationRef/>
+      </w:r>
+      <w:r>
+        <w:rPr>
+          <w:lang w:val="ru-RU"/>
+        </w:rPr>
+        <w:t>«</w:t>
+      </w:r>
+      <w:r>
+        <w:rPr>
+          <w:lang w:val="ru-RU"/>
+        </w:rPr>
+        <w:t xml:space="preserve">Сравнение компонентных и </w:t>
+      </w:r>
+      <w:proofErr w:type="spellStart"/>
+      <w:r>
+        <w:rPr>
+          <w:lang w:val="ru-RU"/>
+        </w:rPr>
+        <w:t>фиче</w:t>
+      </w:r>
+      <w:proofErr w:type="spellEnd"/>
+      <w:r>
+        <w:rPr>
+          <w:lang w:val="ru-RU"/>
+        </w:rPr>
+        <w:t>-команд</w:t>
+      </w:r>
+      <w:r>
+        <w:rPr>
+          <w:lang w:val="ru-RU"/>
+        </w:rPr>
+        <w:t>»</w:t>
+      </w:r>
+      <w:r>
+        <w:rPr>
+          <w:lang w:val="ru-RU"/>
+        </w:rPr>
+        <w:br/>
+        <w:t>Здесь и в названии иллюстрации/таблицы ниже.</w:t>
+      </w:r>
+    </w:p>
+  </w:comment>
+  <w:comment w:id="7" w:author="Пользователь" w:date="2020-11-02T11:31:00Z" w:initials="П">
+    <w:p>
+      <w:pPr>
+        <w:pStyle w:val="CommentText"/>
+        <w:rPr>
+          <w:lang w:val="ru-RU"/>
+        </w:rPr>
+      </w:pPr>
+      <w:r>
+        <w:rPr>
+          <w:rStyle w:val="CommentReference"/>
+        </w:rPr>
+        <w:annotationRef/>
+      </w:r>
+      <w:r>
+        <w:rPr>
+          <w:lang w:val="ru-RU"/>
+        </w:rPr>
+        <w:t>Ценности для клиента?</w:t>
+      </w:r>
+    </w:p>
+  </w:comment>
+  <w:comment w:id="8" w:author="Пользователь" w:date="2020-11-02T11:34:00Z" w:initials="П">
+    <w:p>
+      <w:pPr>
+        <w:pStyle w:val="CommentText"/>
+        <w:rPr>
+          <w:lang w:val="ru-RU"/>
+        </w:rPr>
+      </w:pPr>
+      <w:r>
+        <w:rPr>
+          <w:rStyle w:val="CommentReference"/>
+        </w:rPr>
+        <w:annotationRef/>
+      </w:r>
+      <w:r>
+        <w:rPr>
+          <w:lang w:val="ru-RU"/>
+        </w:rPr>
+        <w:t>Приводит к</w:t>
+      </w:r>
+    </w:p>
+  </w:comment>
+  <w:comment w:id="9" w:author="Пользователь" w:date="2020-11-02T11:36:00Z" w:initials="П">
+    <w:p>
+      <w:pPr>
+        <w:pStyle w:val="CommentText"/>
+        <w:rPr>
+          <w:lang w:val="ru-RU"/>
+        </w:rPr>
+      </w:pPr>
+      <w:r>
+        <w:rPr>
+          <w:rStyle w:val="CommentReference"/>
+        </w:rPr>
+        <w:annotationRef/>
+      </w:r>
+      <w:r>
+        <w:rPr>
+          <w:lang w:val="ru-RU"/>
+        </w:rPr>
+        <w:t>Здесь по-русски, а выше не переведено. Может сделать одинаково?</w:t>
+      </w:r>
+    </w:p>
+  </w:comment>
+  <w:comment w:id="11" w:author="Пользователь" w:date="2020-11-02T11:37:00Z" w:initials="П">
+    <w:p>
+      <w:pPr>
+        <w:pStyle w:val="CommentText"/>
+        <w:rPr>
+          <w:lang w:val="ru-RU"/>
+        </w:rPr>
+      </w:pPr>
+      <w:r>
+        <w:rPr>
+          <w:rStyle w:val="CommentReference"/>
+        </w:rPr>
+        <w:annotationRef/>
+      </w:r>
+      <w:r>
+        <w:rPr>
+          <w:lang w:val="ru-RU"/>
+        </w:rPr>
+        <w:t>на самом деле</w:t>
+      </w:r>
+    </w:p>
+  </w:comment>
+  <w:comment w:id="12" w:author="Пользователь" w:date="2020-11-02T11:40:00Z" w:initials="П">
+    <w:p>
+      <w:pPr>
+        <w:pStyle w:val="CommentText"/>
+        <w:rPr>
+          <w:lang w:val="ru-RU"/>
+        </w:rPr>
+      </w:pPr>
+      <w:r>
+        <w:rPr>
+          <w:rStyle w:val="CommentReference"/>
+        </w:rPr>
+        <w:annotationRef/>
+      </w:r>
+      <w:r>
+        <w:rPr>
+          <w:lang w:val="ru-RU"/>
+        </w:rPr>
+        <w:t xml:space="preserve">Вот, </w:t>
+      </w:r>
+      <w:proofErr w:type="gramStart"/>
+      <w:r>
+        <w:rPr>
+          <w:lang w:val="ru-RU"/>
+        </w:rPr>
+        <w:t>кстати,  как</w:t>
+      </w:r>
+      <w:proofErr w:type="gramEnd"/>
+      <w:r>
+        <w:rPr>
+          <w:lang w:val="ru-RU"/>
+        </w:rPr>
+        <w:t xml:space="preserve"> я выше и предложил :) </w:t>
+      </w:r>
+    </w:p>
+  </w:comment>
+  <w:comment w:id="13" w:author="Пользователь" w:date="2020-11-02T11:45:00Z" w:initials="П">
+    <w:p>
+      <w:pPr>
+        <w:pStyle w:val="CommentText"/>
+        <w:rPr>
+          <w:lang w:val="ru-RU"/>
+        </w:rPr>
+      </w:pPr>
+      <w:r>
+        <w:rPr>
+          <w:rStyle w:val="CommentReference"/>
+        </w:rPr>
+        <w:annotationRef/>
+      </w:r>
+      <w:r>
+        <w:rPr>
+          <w:lang w:val="ru-RU"/>
+        </w:rPr>
+        <w:t>используемый аргумент</w:t>
+      </w:r>
+    </w:p>
+  </w:comment>
+  <w:comment w:id="16" w:author="Пользователь" w:date="2020-11-02T11:58:00Z" w:initials="П">
+    <w:p>
+      <w:pPr>
+        <w:pStyle w:val="CommentText"/>
+        <w:rPr>
+          <w:lang w:val="ru-RU"/>
+        </w:rPr>
+      </w:pPr>
+      <w:r>
+        <w:rPr>
+          <w:rStyle w:val="CommentReference"/>
+        </w:rPr>
+        <w:annotationRef/>
+      </w:r>
+      <w:r>
+        <w:rPr>
+          <w:lang w:val="ru-RU"/>
+        </w:rPr>
+        <w:t>(</w:t>
+      </w:r>
+      <w:r>
+        <w:t>PO</w:t>
+      </w:r>
+      <w:r>
+        <w:rPr>
+          <w:lang w:val="ru-RU"/>
+        </w:rPr>
+        <w:t xml:space="preserve">) – </w:t>
+      </w:r>
+      <w:r>
+        <w:rPr>
+          <w:lang w:val="ru-RU"/>
+        </w:rPr>
+        <w:t>может добавить в скобках как в оригинале, т.к. на иллюстрации ниже используется?</w:t>
+      </w:r>
+    </w:p>
+  </w:comment>
+  <w:comment w:id="17" w:author="Пользователь" w:date="2020-11-02T12:00:00Z" w:initials="П">
+    <w:p>
+      <w:pPr>
+        <w:pStyle w:val="CommentText"/>
+        <w:rPr>
+          <w:lang w:val="ru-RU"/>
+        </w:rPr>
+      </w:pPr>
+      <w:r>
+        <w:rPr>
+          <w:rStyle w:val="CommentReference"/>
+        </w:rPr>
+        <w:annotationRef/>
+      </w:r>
+      <w:r>
+        <w:rPr>
+          <w:lang w:val="ru-RU"/>
+        </w:rPr>
+        <w:t>Здесь также предлагаю более привычное для русского языка «сравнение» вместо «против»</w:t>
+      </w:r>
+    </w:p>
+  </w:comment>
+  <w:comment w:id="20" w:author="Пользователь" w:date="2020-11-02T12:02:00Z" w:initials="П">
+    <w:p>
+      <w:pPr>
+        <w:pStyle w:val="CommentText"/>
+        <w:rPr>
+          <w:lang w:val="ru-RU"/>
+        </w:rPr>
+      </w:pPr>
+      <w:r>
+        <w:rPr>
+          <w:rStyle w:val="CommentReference"/>
+        </w:rPr>
+        <w:annotationRef/>
+      </w:r>
+      <w:r>
+        <w:rPr>
+          <w:lang w:val="ru-RU"/>
+        </w:rPr>
+        <w:t>жизненного цикла?</w:t>
+      </w:r>
+    </w:p>
+  </w:comment>
+  <w:comment w:id="21" w:author="Пользователь" w:date="2020-11-02T12:02:00Z" w:initials="П">
+    <w:p>
+      <w:pPr>
+        <w:pStyle w:val="CommentText"/>
+        <w:rPr>
+          <w:lang w:val="ru-RU"/>
+        </w:rPr>
+      </w:pPr>
+      <w:r>
+        <w:rPr>
+          <w:rStyle w:val="CommentReference"/>
+        </w:rPr>
+        <w:annotationRef/>
+      </w:r>
+      <w:r>
+        <w:rPr>
+          <w:lang w:val="ru-RU"/>
+        </w:rPr>
+        <w:t>то же самое</w:t>
+      </w:r>
+    </w:p>
+  </w:comment>
+  <w:comment w:id="22" w:author="Пользователь" w:date="2020-11-02T12:04:00Z" w:initials="П">
+    <w:p>
+      <w:pPr>
+        <w:pStyle w:val="CommentText"/>
+        <w:rPr>
+          <w:lang w:val="ru-RU"/>
+        </w:rPr>
+      </w:pPr>
+      <w:r>
+        <w:rPr>
+          <w:rStyle w:val="CommentReference"/>
+        </w:rPr>
+        <w:annotationRef/>
+      </w:r>
+      <w:r>
+        <w:rPr>
+          <w:lang w:val="ru-RU"/>
+        </w:rPr>
+        <w:t>“</w:t>
+      </w:r>
+      <w:r>
+        <w:rPr>
+          <w:lang w:val="ru-RU"/>
+        </w:rPr>
+        <w:t>фокусируются на потребностях заказчика, с использованием понятного для заказчика языка</w:t>
+      </w:r>
+      <w:r>
+        <w:rPr>
+          <w:lang w:val="ru-RU"/>
+        </w:rPr>
+        <w:t>”</w:t>
+      </w:r>
+    </w:p>
+    <w:p>
+      <w:pPr>
+        <w:pStyle w:val="CommentText"/>
+        <w:rPr>
+          <w:lang w:val="ru-RU"/>
+        </w:rPr>
+      </w:pPr>
+    </w:p>
+    <w:p>
+      <w:pPr>
+        <w:pStyle w:val="CommentText"/>
+        <w:rPr>
+          <w:lang w:val="ru-RU"/>
+        </w:rPr>
+      </w:pPr>
+      <w:r>
+        <w:rPr>
+          <w:lang w:val="ru-RU"/>
+        </w:rPr>
+        <w:t>Здесь скорее «фокусируются на</w:t>
+      </w:r>
+      <w:proofErr w:type="gramStart"/>
+      <w:r>
+        <w:rPr>
+          <w:lang w:val="ru-RU"/>
+        </w:rPr>
+        <w:t>»</w:t>
+      </w:r>
+      <w:proofErr w:type="gramEnd"/>
+      <w:r>
+        <w:rPr>
+          <w:lang w:val="ru-RU"/>
+        </w:rPr>
+        <w:t xml:space="preserve"> чем «фокусируют внимание», речь о качествах самой области, а не о том, что её использование приводит к фокусированию внимания на чем-то.</w:t>
+      </w:r>
+    </w:p>
+  </w:comment>
+  <w:comment w:id="23" w:author="Пользователь" w:date="2020-11-02T12:05:00Z" w:initials="П">
+    <w:p>
+      <w:pPr>
+        <w:pStyle w:val="CommentText"/>
+        <w:rPr>
+          <w:lang w:val="ru-RU"/>
+        </w:rPr>
+      </w:pPr>
+      <w:r>
+        <w:rPr>
+          <w:rStyle w:val="CommentReference"/>
+        </w:rPr>
+        <w:annotationRef/>
+      </w:r>
+      <w:r>
+        <w:rPr>
+          <w:lang w:val="ru-RU"/>
+        </w:rPr>
+        <w:t>фокусируются на архитектуре</w:t>
+      </w:r>
+    </w:p>
+  </w:comment>
+  <w:comment w:id="24" w:author="Пользователь" w:date="2020-11-02T12:08:00Z" w:initials="П">
+    <w:p>
+      <w:pPr>
+        <w:pStyle w:val="CommentText"/>
+        <w:rPr>
+          <w:lang w:val="ru-RU"/>
+        </w:rPr>
+      </w:pPr>
+      <w:r>
+        <w:rPr>
+          <w:rStyle w:val="CommentReference"/>
+        </w:rPr>
+        <w:annotationRef/>
+      </w:r>
+      <w:r>
+        <w:rPr>
+          <w:lang w:val="ru-RU"/>
+        </w:rPr>
+        <w:t xml:space="preserve">И, наконец, </w:t>
+      </w:r>
+    </w:p>
+  </w:comment>
+  <w:comment w:id="25" w:author="Пользователь" w:date="2020-11-02T12:11:00Z" w:initials="П">
+    <w:p>
+      <w:pPr>
+        <w:pStyle w:val="CommentText"/>
+        <w:rPr>
+          <w:lang w:val="ru-RU"/>
+        </w:rPr>
+      </w:pPr>
+      <w:r>
+        <w:rPr>
+          <w:rStyle w:val="CommentReference"/>
+        </w:rPr>
+        <w:annotationRef/>
+      </w:r>
+      <w:r>
+        <w:rPr>
+          <w:lang w:val="ru-RU"/>
+        </w:rPr>
+        <w:t>целиком в</w:t>
+      </w:r>
+    </w:p>
+  </w:comment>
+  <w:comment w:id="26" w:author="Пользователь" w:date="2020-11-02T12:12:00Z" w:initials="П">
+    <w:p>
+      <w:pPr>
+        <w:pStyle w:val="CommentText"/>
+        <w:rPr>
+          <w:lang w:val="ru-RU"/>
+        </w:rPr>
+      </w:pPr>
+      <w:r>
+        <w:rPr>
+          <w:rStyle w:val="CommentReference"/>
+        </w:rPr>
+        <w:annotationRef/>
+      </w:r>
+      <w:r>
+        <w:rPr>
+          <w:lang w:val="ru-RU"/>
+        </w:rPr>
+        <w:t>своих проблем</w:t>
+      </w:r>
+    </w:p>
+  </w:comment>
+  <w:comment w:id="27" w:author="Пользователь" w:date="2020-11-02T12:15:00Z" w:initials="П">
+    <w:p>
+      <w:pPr>
+        <w:pStyle w:val="CommentText"/>
+        <w:rPr>
+          <w:lang w:val="ru-RU"/>
+        </w:rPr>
+      </w:pPr>
+      <w:r>
+        <w:rPr>
+          <w:rStyle w:val="CommentReference"/>
+        </w:rPr>
+        <w:annotationRef/>
+      </w:r>
+      <w:r>
+        <w:rPr>
+          <w:lang w:val="ru-RU"/>
+        </w:rPr>
+        <w:t xml:space="preserve">скорее «использование </w:t>
+      </w:r>
+      <w:proofErr w:type="spellStart"/>
+      <w:r>
+        <w:rPr>
+          <w:lang w:val="ru-RU"/>
+        </w:rPr>
+        <w:t>фиче</w:t>
+      </w:r>
+      <w:proofErr w:type="spellEnd"/>
+      <w:r>
+        <w:rPr>
+          <w:lang w:val="ru-RU"/>
+        </w:rPr>
+        <w:t xml:space="preserve">-команд» отдельные команды не могут расти до </w:t>
+      </w:r>
+      <w:r>
+        <w:rPr>
+          <w:lang w:val="ru-RU"/>
+        </w:rPr>
+        <w:t>“</w:t>
+      </w:r>
+      <w:r>
+        <w:rPr>
+          <w:lang w:val="ru-RU"/>
+        </w:rPr>
+        <w:t>л</w:t>
+      </w:r>
+      <w:r>
+        <w:rPr>
+          <w:lang w:val="ru-RU"/>
+        </w:rPr>
+        <w:t>ю</w:t>
+      </w:r>
+      <w:r>
+        <w:rPr>
+          <w:lang w:val="ru-RU"/>
+        </w:rPr>
+        <w:t>бого</w:t>
+      </w:r>
+      <w:r>
+        <w:rPr>
+          <w:lang w:val="ru-RU"/>
+        </w:rPr>
+        <w:t>”</w:t>
+      </w:r>
+      <w:r>
+        <w:rPr>
+          <w:lang w:val="ru-RU"/>
+        </w:rPr>
+        <w:t>размера.</w:t>
+      </w:r>
+    </w:p>
+  </w:comment>
+</w:comments>
+</file>
+
+<file path=word/commentsExtended.xml><?xml version="1.0" encoding="utf-8"?>
+<w15:commentsEx xmlns:wpc="http://schemas.microsoft.com/office/word/2010/wordprocessingCanvas" xmlns:cx="http://schemas.microsoft.com/office/drawing/2014/chartex" xmlns:cx1="http://schemas.microsoft.com/office/drawing/2015/9/8/chartex" xmlns:cx2="http://schemas.microsoft.com/office/drawing/2015/10/21/chartex" xmlns:cx3="http://schemas.microsoft.com/office/drawing/2016/5/9/chartex" xmlns:cx4="http://schemas.microsoft.com/office/drawing/2016/5/10/chartex" xmlns:cx5="http://schemas.microsoft.com/office/drawing/2016/5/11/chartex" xmlns:cx6="http://schemas.microsoft.com/office/drawing/2016/5/12/chartex" xmlns:cx7="http://schemas.microsoft.com/office/drawing/2016/5/13/chartex" xmlns:cx8="http://schemas.microsoft.com/office/drawing/2016/5/14/chartex" xmlns:mc="http://schemas.openxmlformats.org/markup-compatibility/2006" xmlns:aink="http://schemas.microsoft.com/office/drawing/2016/ink" xmlns:am3d="http://schemas.microsoft.com/office/drawing/2017/model3d" xmlns:o="urn:schemas-microsoft-com:office:office" xmlns:r="http://schemas.openxmlformats.org/officeDocument/2006/relationships" xmlns:m="http://schemas.openxmlformats.org/officeDocument/2006/math" xmlns:v="urn:schemas-microsoft-com:vml" xmlns:wp14="http://schemas.microsoft.com/office/word/2010/wordprocessingDrawing" xmlns:wp="http://schemas.openxmlformats.org/drawingml/2006/wordprocessingDrawing" xmlns:w10="urn:schemas-microsoft-com:office:word" xmlns:w="http://schemas.openxmlformats.org/wordprocessingml/2006/main" xmlns:w14="http://schemas.microsoft.com/office/word/2010/wordml" xmlns:w15="http://schemas.microsoft.com/office/word/2012/wordml" xmlns:w16cex="http://schemas.microsoft.com/office/word/2018/wordml/cex" xmlns:w16cid="http://schemas.microsoft.com/office/word/2016/wordml/cid" xmlns:w16="http://schemas.microsoft.com/office/word/2018/wordml" xmlns:w16se="http://schemas.microsoft.com/office/word/2015/wordml/symex" xmlns:wpg="http://schemas.microsoft.com/office/word/2010/wordprocessingGroup" xmlns:wpi="http://schemas.microsoft.com/office/word/2010/wordprocessingInk" xmlns:wne="http://schemas.microsoft.com/office/word/2006/wordml" xmlns:wps="http://schemas.microsoft.com/office/word/2010/wordprocessingShape" mc:Ignorable="w14 w15 w16se w16cid w16 w16cex wp14">
+  <w15:commentEx w15:paraId="7D447218" w15:done="0"/>
+  <w15:commentEx w15:paraId="5EBE6390" w15:done="0"/>
+  <w15:commentEx w15:paraId="30BB13C1" w15:done="0"/>
+  <w15:commentEx w15:paraId="357F5687" w15:done="0"/>
+  <w15:commentEx w15:paraId="550E5EAD" w15:done="0"/>
+  <w15:commentEx w15:paraId="33530490" w15:done="0"/>
+  <w15:commentEx w15:paraId="0A433097" w15:done="0"/>
+  <w15:commentEx w15:paraId="752A5566" w15:done="0"/>
+  <w15:commentEx w15:paraId="340B9708" w15:done="0"/>
+  <w15:commentEx w15:paraId="5AD68018" w15:done="0"/>
+  <w15:commentEx w15:paraId="341C84A2" w15:done="0"/>
+  <w15:commentEx w15:paraId="5ABB6AEA" w15:done="0"/>
+  <w15:commentEx w15:paraId="3D96C6A9" w15:done="0"/>
+  <w15:commentEx w15:paraId="0A006F6F" w15:done="0"/>
+  <w15:commentEx w15:paraId="5293AB3C" w15:done="0"/>
+  <w15:commentEx w15:paraId="44650654" w15:done="0"/>
+  <w15:commentEx w15:paraId="0C8C188A" w15:done="0"/>
+  <w15:commentEx w15:paraId="2CA7935D" w15:done="0"/>
+</w15:commentsEx>
+</file>
+
+<file path=word/commentsExtensible.xml><?xml version="1.0" encoding="utf-8"?>
+<w16cex:commentsExtensible xmlns:wpc="http://schemas.microsoft.com/office/word/2010/wordprocessingCanvas" xmlns:cx="http://schemas.microsoft.com/office/drawing/2014/chartex" xmlns:cx1="http://schemas.microsoft.com/office/drawing/2015/9/8/chartex" xmlns:cx2="http://schemas.microsoft.com/office/drawing/2015/10/21/chartex" xmlns:cx3="http://schemas.microsoft.com/office/drawing/2016/5/9/chartex" xmlns:cx4="http://schemas.microsoft.com/office/drawing/2016/5/10/chartex" xmlns:cx5="http://schemas.microsoft.com/office/drawing/2016/5/11/chartex" xmlns:cx6="http://schemas.microsoft.com/office/drawing/2016/5/12/chartex" xmlns:cx7="http://schemas.microsoft.com/office/drawing/2016/5/13/chartex" xmlns:cx8="http://schemas.microsoft.com/office/drawing/2016/5/14/chartex" xmlns:mc="http://schemas.openxmlformats.org/markup-compatibility/2006" xmlns:aink="http://schemas.microsoft.com/office/drawing/2016/ink" xmlns:am3d="http://schemas.microsoft.com/office/drawing/2017/model3d" xmlns:o="urn:schemas-microsoft-com:office:office" xmlns:r="http://schemas.openxmlformats.org/officeDocument/2006/relationships" xmlns:m="http://schemas.openxmlformats.org/officeDocument/2006/math" xmlns:v="urn:schemas-microsoft-com:vml" xmlns:wp14="http://schemas.microsoft.com/office/word/2010/wordprocessingDrawing" xmlns:wp="http://schemas.openxmlformats.org/drawingml/2006/wordprocessingDrawing" xmlns:w10="urn:schemas-microsoft-com:office:word" xmlns:w="http://schemas.openxmlformats.org/wordprocessingml/2006/main" xmlns:w14="http://schemas.microsoft.com/office/word/2010/wordml" xmlns:w15="http://schemas.microsoft.com/office/word/2012/wordml" xmlns:w16cex="http://schemas.microsoft.com/office/word/2018/wordml/cex" xmlns:w16cid="http://schemas.microsoft.com/office/word/2016/wordml/cid" xmlns:w16="http://schemas.microsoft.com/office/word/2018/wordml" xmlns:w16se="http://schemas.microsoft.com/office/word/2015/wordml/symex" xmlns:wpg="http://schemas.microsoft.com/office/word/2010/wordprocessingGroup" xmlns:wpi="http://schemas.microsoft.com/office/word/2010/wordprocessingInk" xmlns:wne="http://schemas.microsoft.com/office/word/2006/wordml" xmlns:wps="http://schemas.microsoft.com/office/word/2010/wordprocessingShape" mc:Ignorable="w14 w15 w16se w16cid w16 w16cex wp14">
+  <w16cex:commentExtensible w16cex:durableId="234A6BF1" w16cex:dateUtc="2020-11-02T08:28:00Z"/>
+  <w16cex:commentExtensible w16cex:durableId="234A6C99" w16cex:dateUtc="2020-11-02T08:31:00Z"/>
+  <w16cex:commentExtensible w16cex:durableId="234A6CAD" w16cex:dateUtc="2020-11-02T08:31:00Z"/>
+  <w16cex:commentExtensible w16cex:durableId="234A6D36" w16cex:dateUtc="2020-11-02T08:34:00Z"/>
+  <w16cex:commentExtensible w16cex:durableId="234A6DBB" w16cex:dateUtc="2020-11-02T08:36:00Z"/>
+  <w16cex:commentExtensible w16cex:durableId="234A6E12" w16cex:dateUtc="2020-11-02T08:37:00Z"/>
+  <w16cex:commentExtensible w16cex:durableId="234A6EB2" w16cex:dateUtc="2020-11-02T08:40:00Z"/>
+  <w16cex:commentExtensible w16cex:durableId="234A6FDB" w16cex:dateUtc="2020-11-02T08:45:00Z"/>
+  <w16cex:commentExtensible w16cex:durableId="234A72CD" w16cex:dateUtc="2020-11-02T08:58:00Z"/>
+  <w16cex:commentExtensible w16cex:durableId="234A7340" w16cex:dateUtc="2020-11-02T09:00:00Z"/>
+  <w16cex:commentExtensible w16cex:durableId="234A73C3" w16cex:dateUtc="2020-11-02T09:02:00Z"/>
+  <w16cex:commentExtensible w16cex:durableId="234A73DA" w16cex:dateUtc="2020-11-02T09:02:00Z"/>
+  <w16cex:commentExtensible w16cex:durableId="234A7448" w16cex:dateUtc="2020-11-02T09:04:00Z"/>
+  <w16cex:commentExtensible w16cex:durableId="234A7475" w16cex:dateUtc="2020-11-02T09:05:00Z"/>
+  <w16cex:commentExtensible w16cex:durableId="234A7548" w16cex:dateUtc="2020-11-02T09:08:00Z"/>
+  <w16cex:commentExtensible w16cex:durableId="234A7602" w16cex:dateUtc="2020-11-02T09:11:00Z"/>
+  <w16cex:commentExtensible w16cex:durableId="234A7645" w16cex:dateUtc="2020-11-02T09:12:00Z"/>
+  <w16cex:commentExtensible w16cex:durableId="234A76F2" w16cex:dateUtc="2020-11-02T09:15:00Z"/>
+</w16cex:commentsExtensible>
+</file>
+
+<file path=word/commentsIds.xml><?xml version="1.0" encoding="utf-8"?>
+<w16cid:commentsIds xmlns:wpc="http://schemas.microsoft.com/office/word/2010/wordprocessingCanvas" xmlns:cx="http://schemas.microsoft.com/office/drawing/2014/chartex" xmlns:cx1="http://schemas.microsoft.com/office/drawing/2015/9/8/chartex" xmlns:cx2="http://schemas.microsoft.com/office/drawing/2015/10/21/chartex" xmlns:cx3="http://schemas.microsoft.com/office/drawing/2016/5/9/chartex" xmlns:cx4="http://schemas.microsoft.com/office/drawing/2016/5/10/chartex" xmlns:cx5="http://schemas.microsoft.com/office/drawing/2016/5/11/chartex" xmlns:cx6="http://schemas.microsoft.com/office/drawing/2016/5/12/chartex" xmlns:cx7="http://schemas.microsoft.com/office/drawing/2016/5/13/chartex" xmlns:cx8="http://schemas.microsoft.com/office/drawing/2016/5/14/chartex" xmlns:mc="http://schemas.openxmlformats.org/markup-compatibility/2006" xmlns:aink="http://schemas.microsoft.com/office/drawing/2016/ink" xmlns:am3d="http://schemas.microsoft.com/office/drawing/2017/model3d" xmlns:o="urn:schemas-microsoft-com:office:office" xmlns:r="http://schemas.openxmlformats.org/officeDocument/2006/relationships" xmlns:m="http://schemas.openxmlformats.org/officeDocument/2006/math" xmlns:v="urn:schemas-microsoft-com:vml" xmlns:wp14="http://schemas.microsoft.com/office/word/2010/wordprocessingDrawing" xmlns:wp="http://schemas.openxmlformats.org/drawingml/2006/wordprocessingDrawing" xmlns:w10="urn:schemas-microsoft-com:office:word" xmlns:w="http://schemas.openxmlformats.org/wordprocessingml/2006/main" xmlns:w14="http://schemas.microsoft.com/office/word/2010/wordml" xmlns:w15="http://schemas.microsoft.com/office/word/2012/wordml" xmlns:w16cex="http://schemas.microsoft.com/office/word/2018/wordml/cex" xmlns:w16cid="http://schemas.microsoft.com/office/word/2016/wordml/cid" xmlns:w16="http://schemas.microsoft.com/office/word/2018/wordml" xmlns:w16se="http://schemas.microsoft.com/office/word/2015/wordml/symex" xmlns:wpg="http://schemas.microsoft.com/office/word/2010/wordprocessingGroup" xmlns:wpi="http://schemas.microsoft.com/office/word/2010/wordprocessingInk" xmlns:wne="http://schemas.microsoft.com/office/word/2006/wordml" xmlns:wps="http://schemas.microsoft.com/office/word/2010/wordprocessingShape" mc:Ignorable="w14 w15 w16se w16cid w16 w16cex wp14">
+  <w16cid:commentId w16cid:paraId="7D447218" w16cid:durableId="234A6BF1"/>
+  <w16cid:commentId w16cid:paraId="5EBE6390" w16cid:durableId="234A6C99"/>
+  <w16cid:commentId w16cid:paraId="30BB13C1" w16cid:durableId="234A6CAD"/>
+  <w16cid:commentId w16cid:paraId="357F5687" w16cid:durableId="234A6D36"/>
+  <w16cid:commentId w16cid:paraId="550E5EAD" w16cid:durableId="234A6DBB"/>
+  <w16cid:commentId w16cid:paraId="33530490" w16cid:durableId="234A6E12"/>
+  <w16cid:commentId w16cid:paraId="0A433097" w16cid:durableId="234A6EB2"/>
+  <w16cid:commentId w16cid:paraId="752A5566" w16cid:durableId="234A6FDB"/>
+  <w16cid:commentId w16cid:paraId="340B9708" w16cid:durableId="234A72CD"/>
+  <w16cid:commentId w16cid:paraId="5AD68018" w16cid:durableId="234A7340"/>
+  <w16cid:commentId w16cid:paraId="341C84A2" w16cid:durableId="234A73C3"/>
+  <w16cid:commentId w16cid:paraId="5ABB6AEA" w16cid:durableId="234A73DA"/>
+  <w16cid:commentId w16cid:paraId="3D96C6A9" w16cid:durableId="234A7448"/>
+  <w16cid:commentId w16cid:paraId="0A006F6F" w16cid:durableId="234A7475"/>
+  <w16cid:commentId w16cid:paraId="5293AB3C" w16cid:durableId="234A7548"/>
+  <w16cid:commentId w16cid:paraId="44650654" w16cid:durableId="234A7602"/>
+  <w16cid:commentId w16cid:paraId="0C8C188A" w16cid:durableId="234A7645"/>
+  <w16cid:commentId w16cid:paraId="2CA7935D" w16cid:durableId="234A76F2"/>
+</w16cid:commentsIds>
 </file>
 
 <file path=word/endnotes.xml><?xml version="1.0" encoding="utf-8"?>
@@ -7417,176 +8683,199 @@
       </w:rPr>
       <w:tab/>
     </w:r>
-    <w:hyperlink r:id="rId1" w:history="1">
-      <w:r>
-        <w:rPr>
-          <w:rStyle w:val="Hyperlink0"/>
-          <w:rFonts w:ascii="Times Roman" w:hAnsi="Times Roman"/>
-          <w:sz w:val="16"/>
-          <w:szCs w:val="16"/>
-          <w:lang w:val="en-US"/>
-        </w:rPr>
-        <w:t>www.</w:t>
-      </w:r>
-      <w:r>
-        <w:rPr>
-          <w:rStyle w:val="Link"/>
-          <w:rFonts w:ascii="Arial Unicode MS" w:eastAsia="Arial Unicode MS" w:hAnsi="Arial Unicode MS" w:cs="Arial Unicode MS"/>
-          <w:color w:val="021EAA"/>
-          <w:sz w:val="18"/>
-          <w:szCs w:val="18"/>
-          <w:lang w:val="en-US"/>
-        </w:rPr>
-        <w:t>f</w:t>
-      </w:r>
-      <w:r>
-        <w:rPr>
-          <w:rStyle w:val="Hyperlink0"/>
-          <w:rFonts w:ascii="Times Roman" w:hAnsi="Times Roman"/>
-          <w:sz w:val="16"/>
-          <w:szCs w:val="16"/>
-          <w:lang w:val="en-US"/>
-        </w:rPr>
-        <w:t>ea</w:t>
-      </w:r>
-      <w:r>
-        <w:rPr>
-          <w:rStyle w:val="Link"/>
-          <w:rFonts w:ascii="Times Roman" w:hAnsi="Times Roman"/>
-          <w:color w:val="021EAA"/>
-          <w:sz w:val="18"/>
-          <w:szCs w:val="18"/>
-          <w:lang w:val="en-US"/>
-        </w:rPr>
-        <w:t>t</w:t>
-      </w:r>
-      <w:r>
-        <w:rPr>
-          <w:rStyle w:val="Hyperlink0"/>
-          <w:rFonts w:ascii="Times Roman" w:hAnsi="Times Roman"/>
-          <w:sz w:val="16"/>
-          <w:szCs w:val="16"/>
-          <w:lang w:val="en-US"/>
-        </w:rPr>
-        <w:t>u</w:t>
-      </w:r>
-      <w:r>
-        <w:rPr>
-          <w:rStyle w:val="Link"/>
-          <w:rFonts w:ascii="Times Roman" w:hAnsi="Times Roman"/>
-          <w:color w:val="021EAA"/>
-          <w:sz w:val="18"/>
-          <w:szCs w:val="18"/>
-          <w:lang w:val="en-US"/>
-        </w:rPr>
-        <w:t>r</w:t>
-      </w:r>
-      <w:r>
-        <w:rPr>
-          <w:rStyle w:val="Hyperlink0"/>
-          <w:rFonts w:ascii="Times Roman" w:hAnsi="Times Roman"/>
-          <w:sz w:val="16"/>
-          <w:szCs w:val="16"/>
-          <w:lang w:val="en-US"/>
-        </w:rPr>
-        <w:t>e</w:t>
-      </w:r>
-      <w:r>
-        <w:rPr>
-          <w:rStyle w:val="Link"/>
-          <w:rFonts w:ascii="Times Roman" w:hAnsi="Times Roman"/>
-          <w:color w:val="021EAA"/>
-          <w:sz w:val="18"/>
-          <w:szCs w:val="18"/>
-          <w:lang w:val="en-US"/>
-        </w:rPr>
-        <w:t>t</w:t>
-      </w:r>
-      <w:r>
-        <w:rPr>
-          <w:rStyle w:val="Hyperlink0"/>
-          <w:rFonts w:ascii="Times Roman" w:hAnsi="Times Roman"/>
-          <w:sz w:val="16"/>
-          <w:szCs w:val="16"/>
-          <w:lang w:val="en-US"/>
-        </w:rPr>
-        <w:t>eamp</w:t>
-      </w:r>
-      <w:r>
-        <w:rPr>
-          <w:rStyle w:val="Link"/>
-          <w:rFonts w:ascii="Times Roman" w:hAnsi="Times Roman"/>
-          <w:color w:val="021EAA"/>
-          <w:sz w:val="18"/>
-          <w:szCs w:val="18"/>
-          <w:lang w:val="en-US"/>
-        </w:rPr>
-        <w:t>r</w:t>
-      </w:r>
-      <w:r>
-        <w:rPr>
-          <w:rStyle w:val="Hyperlink0"/>
-          <w:rFonts w:ascii="Times Roman" w:hAnsi="Times Roman"/>
-          <w:sz w:val="16"/>
-          <w:szCs w:val="16"/>
-          <w:lang w:val="en-US"/>
-        </w:rPr>
-        <w:t>ime</w:t>
-      </w:r>
-      <w:r>
-        <w:rPr>
-          <w:rStyle w:val="Link"/>
-          <w:rFonts w:ascii="Times Roman" w:hAnsi="Times Roman"/>
-          <w:color w:val="021EAA"/>
-          <w:sz w:val="18"/>
-          <w:szCs w:val="18"/>
-          <w:lang w:val="en-US"/>
-        </w:rPr>
-        <w:t>r</w:t>
-      </w:r>
-      <w:r>
-        <w:rPr>
-          <w:rStyle w:val="Hyperlink0"/>
-          <w:rFonts w:ascii="Times Roman" w:hAnsi="Times Roman"/>
-          <w:sz w:val="16"/>
-          <w:szCs w:val="16"/>
-          <w:lang w:val="en-US"/>
-        </w:rPr>
-        <w:t>.</w:t>
-      </w:r>
-      <w:r>
-        <w:rPr>
-          <w:rStyle w:val="Link"/>
-          <w:rFonts w:ascii="Arial Unicode MS" w:eastAsia="Arial Unicode MS" w:hAnsi="Arial Unicode MS" w:cs="Arial Unicode MS"/>
-          <w:color w:val="021EAA"/>
-          <w:sz w:val="18"/>
-          <w:szCs w:val="18"/>
-          <w:lang w:val="en-US"/>
-        </w:rPr>
-        <w:t>o</w:t>
-      </w:r>
-      <w:r>
-        <w:rPr>
-          <w:rStyle w:val="Link"/>
-          <w:rFonts w:ascii="Times Roman" w:hAnsi="Times Roman"/>
-          <w:color w:val="021EAA"/>
-          <w:sz w:val="18"/>
-          <w:szCs w:val="18"/>
-          <w:lang w:val="en-US"/>
-        </w:rPr>
-        <w:t>r</w:t>
-      </w:r>
-      <w:r>
-        <w:rPr>
-          <w:rStyle w:val="Hyperlink0"/>
-          <w:rFonts w:ascii="Times Roman" w:hAnsi="Times Roman"/>
-          <w:sz w:val="16"/>
-          <w:szCs w:val="16"/>
-          <w:lang w:val="en-US"/>
-        </w:rPr>
-        <w:t>g</w:t>
-      </w:r>
-    </w:hyperlink>
+    <w:r>
+      <w:fldChar w:fldCharType="begin"/>
+    </w:r>
+    <w:r>
+      <w:rPr>
+        <w:lang w:val="en-US"/>
+        <w:rPrChange w:id="28" w:author="Пользователь" w:date="2020-11-02T11:09:00Z">
+          <w:rPr/>
+        </w:rPrChange>
+      </w:rPr>
+      <w:instrText xml:space="preserve"> HYPERLINK "http://www.featureteamprimer.org" </w:instrText>
+    </w:r>
+    <w:r>
+      <w:fldChar w:fldCharType="separate"/>
+    </w:r>
+    <w:r>
+      <w:rPr>
+        <w:rStyle w:val="Hyperlink0"/>
+        <w:rFonts w:ascii="Times Roman" w:hAnsi="Times Roman"/>
+        <w:sz w:val="16"/>
+        <w:szCs w:val="16"/>
+        <w:lang w:val="en-US"/>
+      </w:rPr>
+      <w:t>www.</w:t>
+    </w:r>
+    <w:r>
+      <w:rPr>
+        <w:rStyle w:val="Link"/>
+        <w:rFonts w:ascii="Arial Unicode MS" w:eastAsia="Arial Unicode MS" w:hAnsi="Arial Unicode MS" w:cs="Arial Unicode MS"/>
+        <w:color w:val="021EAA"/>
+        <w:sz w:val="18"/>
+        <w:szCs w:val="18"/>
+        <w:lang w:val="en-US"/>
+      </w:rPr>
+      <w:t>f</w:t>
+    </w:r>
+    <w:r>
+      <w:rPr>
+        <w:rStyle w:val="Hyperlink0"/>
+        <w:rFonts w:ascii="Times Roman" w:hAnsi="Times Roman"/>
+        <w:sz w:val="16"/>
+        <w:szCs w:val="16"/>
+        <w:lang w:val="en-US"/>
+      </w:rPr>
+      <w:t>ea</w:t>
+    </w:r>
+    <w:r>
+      <w:rPr>
+        <w:rStyle w:val="Link"/>
+        <w:rFonts w:ascii="Times Roman" w:hAnsi="Times Roman"/>
+        <w:color w:val="021EAA"/>
+        <w:sz w:val="18"/>
+        <w:szCs w:val="18"/>
+        <w:lang w:val="en-US"/>
+      </w:rPr>
+      <w:t>t</w:t>
+    </w:r>
+    <w:r>
+      <w:rPr>
+        <w:rStyle w:val="Hyperlink0"/>
+        <w:rFonts w:ascii="Times Roman" w:hAnsi="Times Roman"/>
+        <w:sz w:val="16"/>
+        <w:szCs w:val="16"/>
+        <w:lang w:val="en-US"/>
+      </w:rPr>
+      <w:t>u</w:t>
+    </w:r>
+    <w:r>
+      <w:rPr>
+        <w:rStyle w:val="Link"/>
+        <w:rFonts w:ascii="Times Roman" w:hAnsi="Times Roman"/>
+        <w:color w:val="021EAA"/>
+        <w:sz w:val="18"/>
+        <w:szCs w:val="18"/>
+        <w:lang w:val="en-US"/>
+      </w:rPr>
+      <w:t>r</w:t>
+    </w:r>
+    <w:r>
+      <w:rPr>
+        <w:rStyle w:val="Hyperlink0"/>
+        <w:rFonts w:ascii="Times Roman" w:hAnsi="Times Roman"/>
+        <w:sz w:val="16"/>
+        <w:szCs w:val="16"/>
+        <w:lang w:val="en-US"/>
+      </w:rPr>
+      <w:t>e</w:t>
+    </w:r>
+    <w:r>
+      <w:rPr>
+        <w:rStyle w:val="Link"/>
+        <w:rFonts w:ascii="Times Roman" w:hAnsi="Times Roman"/>
+        <w:color w:val="021EAA"/>
+        <w:sz w:val="18"/>
+        <w:szCs w:val="18"/>
+        <w:lang w:val="en-US"/>
+      </w:rPr>
+      <w:t>t</w:t>
+    </w:r>
+    <w:r>
+      <w:rPr>
+        <w:rStyle w:val="Hyperlink0"/>
+        <w:rFonts w:ascii="Times Roman" w:hAnsi="Times Roman"/>
+        <w:sz w:val="16"/>
+        <w:szCs w:val="16"/>
+        <w:lang w:val="en-US"/>
+      </w:rPr>
+      <w:t>eamp</w:t>
+    </w:r>
+    <w:r>
+      <w:rPr>
+        <w:rStyle w:val="Link"/>
+        <w:rFonts w:ascii="Times Roman" w:hAnsi="Times Roman"/>
+        <w:color w:val="021EAA"/>
+        <w:sz w:val="18"/>
+        <w:szCs w:val="18"/>
+        <w:lang w:val="en-US"/>
+      </w:rPr>
+      <w:t>r</w:t>
+    </w:r>
+    <w:r>
+      <w:rPr>
+        <w:rStyle w:val="Hyperlink0"/>
+        <w:rFonts w:ascii="Times Roman" w:hAnsi="Times Roman"/>
+        <w:sz w:val="16"/>
+        <w:szCs w:val="16"/>
+        <w:lang w:val="en-US"/>
+      </w:rPr>
+      <w:t>ime</w:t>
+    </w:r>
+    <w:r>
+      <w:rPr>
+        <w:rStyle w:val="Link"/>
+        <w:rFonts w:ascii="Times Roman" w:hAnsi="Times Roman"/>
+        <w:color w:val="021EAA"/>
+        <w:sz w:val="18"/>
+        <w:szCs w:val="18"/>
+        <w:lang w:val="en-US"/>
+      </w:rPr>
+      <w:t>r</w:t>
+    </w:r>
+    <w:r>
+      <w:rPr>
+        <w:rStyle w:val="Hyperlink0"/>
+        <w:rFonts w:ascii="Times Roman" w:hAnsi="Times Roman"/>
+        <w:sz w:val="16"/>
+        <w:szCs w:val="16"/>
+        <w:lang w:val="en-US"/>
+      </w:rPr>
+      <w:t>.</w:t>
+    </w:r>
+    <w:r>
+      <w:rPr>
+        <w:rStyle w:val="Link"/>
+        <w:rFonts w:ascii="Arial Unicode MS" w:eastAsia="Arial Unicode MS" w:hAnsi="Arial Unicode MS" w:cs="Arial Unicode MS"/>
+        <w:color w:val="021EAA"/>
+        <w:sz w:val="18"/>
+        <w:szCs w:val="18"/>
+        <w:lang w:val="en-US"/>
+      </w:rPr>
+      <w:t>o</w:t>
+    </w:r>
+    <w:r>
+      <w:rPr>
+        <w:rStyle w:val="Link"/>
+        <w:rFonts w:ascii="Times Roman" w:hAnsi="Times Roman"/>
+        <w:color w:val="021EAA"/>
+        <w:sz w:val="18"/>
+        <w:szCs w:val="18"/>
+        <w:lang w:val="en-US"/>
+      </w:rPr>
+      <w:t>r</w:t>
+    </w:r>
+    <w:r>
+      <w:rPr>
+        <w:rStyle w:val="Hyperlink0"/>
+        <w:rFonts w:ascii="Times Roman" w:hAnsi="Times Roman"/>
+        <w:sz w:val="16"/>
+        <w:szCs w:val="16"/>
+        <w:lang w:val="en-US"/>
+      </w:rPr>
+      <w:t>g</w:t>
+    </w:r>
+    <w:r>
+      <w:rPr>
+        <w:rStyle w:val="Hyperlink0"/>
+        <w:rFonts w:ascii="Times Roman" w:hAnsi="Times Roman"/>
+        <w:sz w:val="16"/>
+        <w:szCs w:val="16"/>
+        <w:lang w:val="en-US"/>
+      </w:rPr>
+      <w:fldChar w:fldCharType="end"/>
+    </w:r>
     <w:r>
       <w:rPr>
         <w:rFonts w:ascii="Arial Unicode MS" w:eastAsia="Arial Unicode MS" w:hAnsi="Arial Unicode MS" w:cs="Arial Unicode MS"/>
@@ -7783,6 +9072,7 @@
       </w:rPr>
       <w:t xml:space="preserve"> and Bas </w:t>
     </w:r>
+    <w:proofErr w:type="spellStart"/>
     <w:r>
       <w:rPr>
         <w:rFonts w:ascii="Arial Unicode MS" w:eastAsia="Arial Unicode MS" w:hAnsi="Arial Unicode MS" w:cs="Arial Unicode MS"/>
@@ -7793,7 +9083,6 @@
       </w:rPr>
       <w:t>Vo</w:t>
     </w:r>
-    <w:proofErr w:type="spellStart"/>
     <w:r>
       <w:rPr>
         <w:rFonts w:ascii="Times Roman" w:hAnsi="Times Roman"/>
@@ -7971,9 +9260,19 @@
         <w:szCs w:val="16"/>
         <w:lang w:val="de-DE"/>
       </w:rPr>
-      <w:t>s Rese</w:t>
+      <w:t xml:space="preserve">s </w:t>
     </w:r>
     <w:proofErr w:type="spellStart"/>
+    <w:r>
+      <w:rPr>
+        <w:rFonts w:ascii="Times Roman" w:hAnsi="Times Roman"/>
+        <w:color w:val="7A81FF"/>
+        <w:sz w:val="16"/>
+        <w:szCs w:val="16"/>
+        <w:lang w:val="de-DE"/>
+      </w:rPr>
+      <w:t>Rese</w:t>
+    </w:r>
     <w:r>
       <w:rPr>
         <w:rFonts w:ascii="Times Roman" w:hAnsi="Times Roman"/>
@@ -8137,12 +9436,22 @@
         </w:rPr>
         <w:t xml:space="preserve"> </w:t>
       </w:r>
-      <w:r>
-        <w:rPr>
-          <w:rFonts w:eastAsia="Arial Unicode MS" w:cs="Arial Unicode MS"/>
-        </w:rPr>
-        <w:t>участвуют вместе во многих задачах</w:t>
-      </w:r>
+      <w:del w:id="2" w:author="Пользователь" w:date="2020-11-02T11:29:00Z">
+        <w:r>
+          <w:rPr>
+            <w:rFonts w:eastAsia="Arial Unicode MS" w:cs="Arial Unicode MS"/>
+          </w:rPr>
+          <w:delText>участвуют вместе во многих задачах</w:delText>
+        </w:r>
+      </w:del>
+      <w:ins w:id="3" w:author="Пользователь" w:date="2020-11-02T11:29:00Z">
+        <w:r>
+          <w:rPr>
+            <w:rFonts w:eastAsia="Arial Unicode MS" w:cs="Arial Unicode MS"/>
+          </w:rPr>
+          <w:t>реализуют совместно большое количество функциональности</w:t>
+        </w:r>
+      </w:ins>
       <w:r>
         <w:rPr>
           <w:rFonts w:ascii="Times Roman" w:hAnsi="Times Roman"/>
@@ -8212,7 +9521,7 @@
         <v:path o:extrusionok="f" gradientshapeok="t" o:connecttype="rect"/>
         <o:lock v:ext="edit" aspectratio="t"/>
       </v:shapetype>
-      <v:shape id="_x0000_i1074" type="#_x0000_t75" style="width:62.35pt;height:81.65pt;visibility:visible" o:bullet="t">
+      <v:shape id="_x0000_i1041" type="#_x0000_t75" style="width:62.5pt;height:81.5pt;visibility:visible" o:bullet="t">
         <v:imagedata r:id="rId1" o:title="bullet_ball-chrome"/>
       </v:shape>
     </w:pict>
@@ -9288,6 +10597,14 @@
 </w:numbering>
 </file>
 
+<file path=word/people.xml><?xml version="1.0" encoding="utf-8"?>
+<w15:people xmlns:wpc="http://schemas.microsoft.com/office/word/2010/wordprocessingCanvas" xmlns:cx="http://schemas.microsoft.com/office/drawing/2014/chartex" xmlns:cx1="http://schemas.microsoft.com/office/drawing/2015/9/8/chartex" xmlns:cx2="http://schemas.microsoft.com/office/drawing/2015/10/21/chartex" xmlns:cx3="http://schemas.microsoft.com/office/drawing/2016/5/9/chartex" xmlns:cx4="http://schemas.microsoft.com/office/drawing/2016/5/10/chartex" xmlns:cx5="http://schemas.microsoft.com/office/drawing/2016/5/11/chartex" xmlns:cx6="http://schemas.microsoft.com/office/drawing/2016/5/12/chartex" xmlns:cx7="http://schemas.microsoft.com/office/drawing/2016/5/13/chartex" xmlns:cx8="http://schemas.microsoft.com/office/drawing/2016/5/14/chartex" xmlns:mc="http://schemas.openxmlformats.org/markup-compatibility/2006" xmlns:aink="http://schemas.microsoft.com/office/drawing/2016/ink" xmlns:am3d="http://schemas.microsoft.com/office/drawing/2017/model3d" xmlns:o="urn:schemas-microsoft-com:office:office" xmlns:r="http://schemas.openxmlformats.org/officeDocument/2006/relationships" xmlns:m="http://schemas.openxmlformats.org/officeDocument/2006/math" xmlns:v="urn:schemas-microsoft-com:vml" xmlns:wp14="http://schemas.microsoft.com/office/word/2010/wordprocessingDrawing" xmlns:wp="http://schemas.openxmlformats.org/drawingml/2006/wordprocessingDrawing" xmlns:w10="urn:schemas-microsoft-com:office:word" xmlns:w="http://schemas.openxmlformats.org/wordprocessingml/2006/main" xmlns:w14="http://schemas.microsoft.com/office/word/2010/wordml" xmlns:w15="http://schemas.microsoft.com/office/word/2012/wordml" xmlns:w16cex="http://schemas.microsoft.com/office/word/2018/wordml/cex" xmlns:w16cid="http://schemas.microsoft.com/office/word/2016/wordml/cid" xmlns:w16="http://schemas.microsoft.com/office/word/2018/wordml" xmlns:w16se="http://schemas.microsoft.com/office/word/2015/wordml/symex" xmlns:wpg="http://schemas.microsoft.com/office/word/2010/wordprocessingGroup" xmlns:wpi="http://schemas.microsoft.com/office/word/2010/wordprocessingInk" xmlns:wne="http://schemas.microsoft.com/office/word/2006/wordml" xmlns:wps="http://schemas.microsoft.com/office/word/2010/wordprocessingShape" mc:Ignorable="w14 w15 w16se w16cid w16 w16cex wp14">
+  <w15:person w15:author="Пользователь">
+    <w15:presenceInfo w15:providerId="AD" w15:userId="S::r.lapaev@rhrnonline.onmicrosoft.com::15f16321-b928-436e-be70-2366b0ac012f"/>
+  </w15:person>
+</w15:people>
+</file>
+
 <file path=word/styles.xml><?xml version="1.0" encoding="utf-8"?>
 <w:styles xmlns:mc="http://schemas.openxmlformats.org/markup-compatibility/2006" xmlns:r="http://schemas.openxmlformats.org/officeDocument/2006/relationships" xmlns:w="http://schemas.openxmlformats.org/wordprocessingml/2006/main" xmlns:w14="http://schemas.microsoft.com/office/word/2010/wordml" xmlns:w15="http://schemas.microsoft.com/office/word/2012/wordml" xmlns:w16cex="http://schemas.microsoft.com/office/word/2018/wordml/cex" xmlns:w16cid="http://schemas.microsoft.com/office/word/2016/wordml/cid" xmlns:w16="http://schemas.microsoft.com/office/word/2018/wordml" xmlns:w16se="http://schemas.microsoft.com/office/word/2015/wordml/symex" mc:Ignorable="w14 w15 w16se w16cid w16 w16cex">
   <w:docDefaults>
@@ -9858,6 +11175,95 @@
       <w:ind w:left="720"/>
       <w:contextualSpacing/>
     </w:pPr>
+  </w:style>
+  <w:style w:type="paragraph" w:styleId="BalloonText">
+    <w:name w:val="Balloon Text"/>
+    <w:basedOn w:val="Normal"/>
+    <w:link w:val="BalloonTextChar"/>
+    <w:uiPriority w:val="99"/>
+    <w:semiHidden/>
+    <w:unhideWhenUsed/>
+    <w:rsid w:val="00EE01B5"/>
+    <w:rPr>
+      <w:sz w:val="18"/>
+      <w:szCs w:val="18"/>
+    </w:rPr>
+  </w:style>
+  <w:style w:type="character" w:customStyle="1" w:styleId="BalloonTextChar">
+    <w:name w:val="Balloon Text Char"/>
+    <w:basedOn w:val="DefaultParagraphFont"/>
+    <w:link w:val="BalloonText"/>
+    <w:uiPriority w:val="99"/>
+    <w:semiHidden/>
+    <w:rsid w:val="00EE01B5"/>
+    <w:rPr>
+      <w:sz w:val="18"/>
+      <w:szCs w:val="18"/>
+      <w:lang w:val="en-US" w:eastAsia="en-US"/>
+    </w:rPr>
+  </w:style>
+  <w:style w:type="character" w:styleId="CommentReference">
+    <w:name w:val="annotation reference"/>
+    <w:basedOn w:val="DefaultParagraphFont"/>
+    <w:uiPriority w:val="99"/>
+    <w:semiHidden/>
+    <w:unhideWhenUsed/>
+    <w:rsid w:val="00EE01B5"/>
+    <w:rPr>
+      <w:sz w:val="16"/>
+      <w:szCs w:val="16"/>
+    </w:rPr>
+  </w:style>
+  <w:style w:type="paragraph" w:styleId="CommentText">
+    <w:name w:val="annotation text"/>
+    <w:basedOn w:val="Normal"/>
+    <w:link w:val="CommentTextChar"/>
+    <w:uiPriority w:val="99"/>
+    <w:semiHidden/>
+    <w:unhideWhenUsed/>
+    <w:rsid w:val="00EE01B5"/>
+    <w:rPr>
+      <w:sz w:val="20"/>
+      <w:szCs w:val="20"/>
+    </w:rPr>
+  </w:style>
+  <w:style w:type="character" w:customStyle="1" w:styleId="CommentTextChar">
+    <w:name w:val="Comment Text Char"/>
+    <w:basedOn w:val="DefaultParagraphFont"/>
+    <w:link w:val="CommentText"/>
+    <w:uiPriority w:val="99"/>
+    <w:semiHidden/>
+    <w:rsid w:val="00EE01B5"/>
+    <w:rPr>
+      <w:lang w:val="en-US" w:eastAsia="en-US"/>
+    </w:rPr>
+  </w:style>
+  <w:style w:type="paragraph" w:styleId="CommentSubject">
+    <w:name w:val="annotation subject"/>
+    <w:basedOn w:val="CommentText"/>
+    <w:next w:val="CommentText"/>
+    <w:link w:val="CommentSubjectChar"/>
+    <w:uiPriority w:val="99"/>
+    <w:semiHidden/>
+    <w:unhideWhenUsed/>
+    <w:rsid w:val="00EE01B5"/>
+    <w:rPr>
+      <w:b/>
+      <w:bCs/>
+    </w:rPr>
+  </w:style>
+  <w:style w:type="character" w:customStyle="1" w:styleId="CommentSubjectChar">
+    <w:name w:val="Comment Subject Char"/>
+    <w:basedOn w:val="CommentTextChar"/>
+    <w:link w:val="CommentSubject"/>
+    <w:uiPriority w:val="99"/>
+    <w:semiHidden/>
+    <w:rsid w:val="00EE01B5"/>
+    <w:rPr>
+      <w:b/>
+      <w:bCs/>
+      <w:lang w:val="en-US" w:eastAsia="en-US"/>
+    </w:rPr>
   </w:style>
 </w:styles>
 </file>

</xml_diff>